<commit_message>
Added photos for the wiki pages
</commit_message>
<xml_diff>
--- a/Entrega 3/ESOF-2018-19-T3-3MIEIC6-6.docx
+++ b/Entrega 3/ESOF-2018-19-T3-3MIEIC6-6.docx
@@ -11,6 +11,8 @@
           <w:szCs w:val="80"/>
         </w:rPr>
       </w:pPr>
+      <w:bookmarkStart w:id="0" w:name="_GoBack"/>
+      <w:bookmarkEnd w:id="0"/>
       <w:r>
         <w:rPr>
           <w:rFonts w:ascii="Times New Roman" w:hAnsi="Times New Roman" w:cs="Times New Roman"/>
@@ -68,7 +70,6 @@
           <w:lang w:val="en-GB"/>
         </w:rPr>
       </w:pPr>
-      <w:proofErr w:type="spellStart"/>
       <w:r>
         <w:rPr>
           <w:rFonts w:ascii="Times New Roman" w:hAnsi="Times New Roman" w:cs="Times New Roman"/>
@@ -78,7 +79,6 @@
         </w:rPr>
         <w:t>Engenharia</w:t>
       </w:r>
-      <w:proofErr w:type="spellEnd"/>
       <w:r>
         <w:rPr>
           <w:rFonts w:ascii="Times New Roman" w:hAnsi="Times New Roman" w:cs="Times New Roman"/>
@@ -329,8 +329,6 @@
         </w:rPr>
         <w:t>15</w:t>
       </w:r>
-      <w:bookmarkStart w:id="0" w:name="_GoBack"/>
-      <w:bookmarkEnd w:id="0"/>
       <w:r>
         <w:rPr>
           <w:rFonts w:ascii="Times New Roman" w:hAnsi="Times New Roman" w:cs="Times New Roman"/>
@@ -412,23 +410,13 @@
           <w:szCs w:val="28"/>
         </w:rPr>
       </w:pPr>
-      <w:proofErr w:type="spellStart"/>
       <w:r>
         <w:rPr>
           <w:rFonts w:ascii="Times New Roman" w:hAnsi="Times New Roman" w:cs="Times New Roman"/>
           <w:sz w:val="28"/>
           <w:szCs w:val="28"/>
         </w:rPr>
-        <w:t>Issue</w:t>
-      </w:r>
-      <w:proofErr w:type="spellEnd"/>
-      <w:r>
-        <w:rPr>
-          <w:rFonts w:ascii="Times New Roman" w:hAnsi="Times New Roman" w:cs="Times New Roman"/>
-          <w:sz w:val="28"/>
-          <w:szCs w:val="28"/>
-        </w:rPr>
-        <w:t xml:space="preserve"> #6830</w:t>
+        <w:t>Issue #6830</w:t>
       </w:r>
     </w:p>
     <w:p>
@@ -452,34 +440,7 @@
           <w:szCs w:val="24"/>
           <w:lang w:val="en-GB"/>
         </w:rPr>
-        <w:t>Documentation</w:t>
-      </w:r>
-      <w:r>
-        <w:rPr>
-          <w:rFonts w:ascii="Times New Roman" w:hAnsi="Times New Roman" w:cs="Times New Roman"/>
-          <w:sz w:val="24"/>
-          <w:szCs w:val="24"/>
-          <w:lang w:val="en-GB"/>
-        </w:rPr>
-        <w:t>…………………………………………</w:t>
-      </w:r>
-      <w:r>
-        <w:rPr>
-          <w:rFonts w:ascii="Times New Roman" w:hAnsi="Times New Roman" w:cs="Times New Roman"/>
-          <w:sz w:val="24"/>
-          <w:szCs w:val="24"/>
-          <w:lang w:val="en-GB"/>
-        </w:rPr>
-        <w:t>………………………...</w:t>
-      </w:r>
-      <w:r>
-        <w:rPr>
-          <w:rFonts w:ascii="Times New Roman" w:hAnsi="Times New Roman" w:cs="Times New Roman"/>
-          <w:sz w:val="24"/>
-          <w:szCs w:val="24"/>
-          <w:lang w:val="en-GB"/>
-        </w:rPr>
-        <w:t>3</w:t>
+        <w:t>Documentation…………………………………………………………………...3</w:t>
       </w:r>
     </w:p>
     <w:p>
@@ -503,25 +464,7 @@
           <w:szCs w:val="80"/>
           <w:lang w:val="en-GB"/>
         </w:rPr>
-        <w:t>Requirements</w:t>
-      </w:r>
-      <w:r>
-        <w:rPr>
-          <w:rFonts w:ascii="Times New Roman" w:hAnsi="Times New Roman" w:cs="Times New Roman"/>
-          <w:sz w:val="24"/>
-          <w:szCs w:val="80"/>
-          <w:lang w:val="en-GB"/>
-        </w:rPr>
-        <w:t>……………………………………………………………………</w:t>
-      </w:r>
-      <w:r>
-        <w:rPr>
-          <w:rFonts w:ascii="Times New Roman" w:hAnsi="Times New Roman" w:cs="Times New Roman"/>
-          <w:sz w:val="24"/>
-          <w:szCs w:val="80"/>
-          <w:lang w:val="en-GB"/>
-        </w:rPr>
-        <w:t>.3</w:t>
+        <w:t>Requirements…………………………………………………………………….3</w:t>
       </w:r>
     </w:p>
     <w:p>
@@ -606,23 +549,13 @@
           <w:lang w:val="en-GB"/>
         </w:rPr>
       </w:pPr>
-      <w:proofErr w:type="spellStart"/>
       <w:r>
         <w:rPr>
           <w:rFonts w:ascii="Times New Roman" w:hAnsi="Times New Roman" w:cs="Times New Roman"/>
           <w:sz w:val="28"/>
           <w:szCs w:val="28"/>
         </w:rPr>
-        <w:t>Issue</w:t>
-      </w:r>
-      <w:proofErr w:type="spellEnd"/>
-      <w:r>
-        <w:rPr>
-          <w:rFonts w:ascii="Times New Roman" w:hAnsi="Times New Roman" w:cs="Times New Roman"/>
-          <w:sz w:val="28"/>
-          <w:szCs w:val="28"/>
-        </w:rPr>
-        <w:t xml:space="preserve"> </w:t>
+        <w:t xml:space="preserve">Issue </w:t>
       </w:r>
       <w:r>
         <w:rPr>
@@ -655,16 +588,7 @@
           <w:szCs w:val="24"/>
           <w:lang w:val="en-GB"/>
         </w:rPr>
-        <w:t>Documentation…………………………………………………………………...</w:t>
-      </w:r>
-      <w:r>
-        <w:rPr>
-          <w:rFonts w:ascii="Times New Roman" w:hAnsi="Times New Roman" w:cs="Times New Roman"/>
-          <w:sz w:val="24"/>
-          <w:szCs w:val="24"/>
-          <w:lang w:val="en-GB"/>
-        </w:rPr>
-        <w:t>7</w:t>
+        <w:t>Documentation…………………………………………………………………...7</w:t>
       </w:r>
     </w:p>
     <w:p>
@@ -688,16 +612,7 @@
           <w:szCs w:val="80"/>
           <w:lang w:val="en-GB"/>
         </w:rPr>
-        <w:t>Requirements…………………………………………………………………….</w:t>
-      </w:r>
-      <w:r>
-        <w:rPr>
-          <w:rFonts w:ascii="Times New Roman" w:hAnsi="Times New Roman" w:cs="Times New Roman"/>
-          <w:sz w:val="24"/>
-          <w:szCs w:val="80"/>
-          <w:lang w:val="en-GB"/>
-        </w:rPr>
-        <w:t>7</w:t>
+        <w:t>Requirements…………………………………………………………………….7</w:t>
       </w:r>
     </w:p>
     <w:p>
@@ -721,16 +636,7 @@
           <w:szCs w:val="80"/>
           <w:lang w:val="en-GB"/>
         </w:rPr>
-        <w:t>Source Code Files………………………………………………………………..</w:t>
-      </w:r>
-      <w:r>
-        <w:rPr>
-          <w:rFonts w:ascii="Times New Roman" w:hAnsi="Times New Roman" w:cs="Times New Roman"/>
-          <w:sz w:val="24"/>
-          <w:szCs w:val="80"/>
-          <w:lang w:val="en-GB"/>
-        </w:rPr>
-        <w:t>8</w:t>
+        <w:t>Source Code Files………………………………………………………………..8</w:t>
       </w:r>
     </w:p>
     <w:p>
@@ -754,16 +660,7 @@
           <w:szCs w:val="80"/>
           <w:lang w:val="en-GB"/>
         </w:rPr>
-        <w:t>System Architecture……………………………………………………………..</w:t>
-      </w:r>
-      <w:r>
-        <w:rPr>
-          <w:rFonts w:ascii="Times New Roman" w:hAnsi="Times New Roman" w:cs="Times New Roman"/>
-          <w:sz w:val="24"/>
-          <w:szCs w:val="80"/>
-          <w:lang w:val="en-GB"/>
-        </w:rPr>
-        <w:t>9</w:t>
+        <w:t>System Architecture……………………………………………………………..9</w:t>
       </w:r>
     </w:p>
     <w:p>
@@ -787,16 +684,7 @@
           <w:szCs w:val="80"/>
           <w:lang w:val="en-GB"/>
         </w:rPr>
-        <w:t>Design of the fix…………………………………………………………………</w:t>
-      </w:r>
-      <w:r>
-        <w:rPr>
-          <w:rFonts w:ascii="Times New Roman" w:hAnsi="Times New Roman" w:cs="Times New Roman"/>
-          <w:sz w:val="24"/>
-          <w:szCs w:val="80"/>
-          <w:lang w:val="en-GB"/>
-        </w:rPr>
-        <w:t>9</w:t>
+        <w:t>Design of the fix…………………………………………………………………9</w:t>
       </w:r>
     </w:p>
     <w:p>
@@ -991,27 +879,7 @@
           <w:szCs w:val="24"/>
           <w:lang w:val="en-US"/>
         </w:rPr>
-        <w:t xml:space="preserve">: </w:t>
-      </w:r>
-      <w:proofErr w:type="spellStart"/>
-      <w:r>
-        <w:rPr>
-          <w:rFonts w:ascii="Times New Roman" w:hAnsi="Times New Roman" w:cs="Times New Roman"/>
-          <w:sz w:val="24"/>
-          <w:szCs w:val="24"/>
-          <w:lang w:val="en-US"/>
-        </w:rPr>
-        <w:t>iterables</w:t>
-      </w:r>
-      <w:proofErr w:type="spellEnd"/>
-      <w:r>
-        <w:rPr>
-          <w:rFonts w:ascii="Times New Roman" w:hAnsi="Times New Roman" w:cs="Times New Roman"/>
-          <w:sz w:val="24"/>
-          <w:szCs w:val="24"/>
-          <w:lang w:val="en-US"/>
-        </w:rPr>
-        <w:t xml:space="preserve"> and</w:t>
+        <w:t>: iterables and</w:t>
       </w:r>
       <w:r>
         <w:rPr>
@@ -1023,7 +891,6 @@
         </w:rPr>
         <w:t xml:space="preserve"> </w:t>
       </w:r>
-      <w:proofErr w:type="spellStart"/>
       <w:r>
         <w:rPr>
           <w:rFonts w:ascii="Times New Roman" w:hAnsi="Times New Roman" w:cs="Times New Roman"/>
@@ -1035,7 +902,6 @@
         </w:rPr>
         <w:t>toHaveBeenCalledWith</w:t>
       </w:r>
-      <w:proofErr w:type="spellEnd"/>
       <w:r>
         <w:rPr>
           <w:rFonts w:ascii="Times New Roman" w:hAnsi="Times New Roman" w:cs="Times New Roman"/>
@@ -1045,7 +911,6 @@
         </w:rPr>
         <w:t xml:space="preserve"> result in </w:t>
       </w:r>
-      <w:proofErr w:type="spellStart"/>
       <w:r>
         <w:rPr>
           <w:rFonts w:ascii="Times New Roman" w:hAnsi="Times New Roman" w:cs="Times New Roman"/>
@@ -1056,7 +921,6 @@
         </w:rPr>
         <w:t>RangeError</w:t>
       </w:r>
-      <w:proofErr w:type="spellEnd"/>
       <w:r>
         <w:rPr>
           <w:rFonts w:ascii="Times New Roman" w:hAnsi="Times New Roman" w:cs="Times New Roman"/>
@@ -1083,49 +947,8 @@
           <w:szCs w:val="24"/>
           <w:lang w:val="en-US"/>
         </w:rPr>
-        <w:t xml:space="preserve">If </w:t>
-      </w:r>
-      <w:proofErr w:type="spellStart"/>
-      <w:r>
-        <w:rPr>
-          <w:rFonts w:ascii="Times New Roman" w:hAnsi="Times New Roman" w:cs="Times New Roman"/>
-          <w:sz w:val="24"/>
-          <w:szCs w:val="24"/>
-          <w:lang w:val="en-US"/>
-        </w:rPr>
-        <w:t>toHaveBeenCalledWith</w:t>
-      </w:r>
-      <w:proofErr w:type="spellEnd"/>
-      <w:r>
-        <w:rPr>
-          <w:rFonts w:ascii="Times New Roman" w:hAnsi="Times New Roman" w:cs="Times New Roman"/>
-          <w:sz w:val="24"/>
-          <w:szCs w:val="24"/>
-          <w:lang w:val="en-US"/>
-        </w:rPr>
-        <w:t xml:space="preserve"> is used with an </w:t>
-      </w:r>
-      <w:proofErr w:type="spellStart"/>
-      <w:r>
-        <w:rPr>
-          <w:rFonts w:ascii="Times New Roman" w:hAnsi="Times New Roman" w:cs="Times New Roman"/>
-          <w:sz w:val="24"/>
-          <w:szCs w:val="24"/>
-          <w:lang w:val="en-US"/>
-        </w:rPr>
-        <w:t>iterable</w:t>
-      </w:r>
-      <w:proofErr w:type="spellEnd"/>
-      <w:r>
-        <w:rPr>
-          <w:rFonts w:ascii="Times New Roman" w:hAnsi="Times New Roman" w:cs="Times New Roman"/>
-          <w:sz w:val="24"/>
-          <w:szCs w:val="24"/>
-          <w:lang w:val="en-US"/>
-        </w:rPr>
-        <w:t xml:space="preserve">, </w:t>
-      </w:r>
-      <w:proofErr w:type="spellStart"/>
+        <w:t xml:space="preserve">If toHaveBeenCalledWith is used with an iterable, </w:t>
+      </w:r>
       <w:r>
         <w:rPr>
           <w:rFonts w:ascii="Times New Roman" w:hAnsi="Times New Roman" w:cs="Times New Roman"/>
@@ -1135,19 +958,7 @@
           <w:highlight w:val="lightGray"/>
           <w:lang w:val="en-US"/>
         </w:rPr>
-        <w:t>RangeError</w:t>
-      </w:r>
-      <w:proofErr w:type="spellEnd"/>
-      <w:r>
-        <w:rPr>
-          <w:rFonts w:ascii="Times New Roman" w:hAnsi="Times New Roman" w:cs="Times New Roman"/>
-          <w:b/>
-          <w:sz w:val="24"/>
-          <w:szCs w:val="24"/>
-          <w:highlight w:val="lightGray"/>
-          <w:lang w:val="en-US"/>
-        </w:rPr>
-        <w:t>: Maximum call stack size exceeded</w:t>
+        <w:t>RangeError: Maximum call stack size exceeded</w:t>
       </w:r>
       <w:r>
         <w:rPr>
@@ -1215,17 +1026,7 @@
           <w:szCs w:val="24"/>
           <w:lang w:val="en-US"/>
         </w:rPr>
-        <w:t xml:space="preserve">Version in </w:t>
-      </w:r>
-      <w:proofErr w:type="spellStart"/>
-      <w:r>
-        <w:rPr>
-          <w:rFonts w:ascii="Times New Roman" w:hAnsi="Times New Roman" w:cs="Times New Roman"/>
-          <w:sz w:val="24"/>
-          <w:szCs w:val="24"/>
-          <w:lang w:val="en-US"/>
-        </w:rPr>
-        <w:t>package.</w:t>
+        <w:t>Version in package.</w:t>
       </w:r>
       <w:r>
         <w:rPr>
@@ -1237,7 +1038,6 @@
         </w:rPr>
         <w:t>json</w:t>
       </w:r>
-      <w:proofErr w:type="spellEnd"/>
       <w:r>
         <w:rPr>
           <w:rFonts w:ascii="Times New Roman" w:hAnsi="Times New Roman" w:cs="Times New Roman"/>
@@ -1255,18 +1055,7 @@
           <w:highlight w:val="lightGray"/>
           <w:lang w:val="en-US"/>
         </w:rPr>
-        <w:t>“jest”: “^23.5.0”</w:t>
-      </w:r>
-      <w:proofErr w:type="gramStart"/>
-      <w:r>
-        <w:rPr>
-          <w:rFonts w:ascii="Times New Roman" w:hAnsi="Times New Roman" w:cs="Times New Roman"/>
-          <w:sz w:val="24"/>
-          <w:szCs w:val="24"/>
-          <w:highlight w:val="lightGray"/>
-          <w:lang w:val="en-US"/>
-        </w:rPr>
-        <w:t>,</w:t>
+        <w:t>“jest”: “^23.5.0”,</w:t>
       </w:r>
       <w:r>
         <w:rPr>
@@ -1277,7 +1066,6 @@
         </w:rPr>
         <w:t>.</w:t>
       </w:r>
-      <w:proofErr w:type="gramEnd"/>
     </w:p>
     <w:p>
       <w:pPr>
@@ -1316,27 +1104,7 @@
           <w:szCs w:val="24"/>
           <w:lang w:val="en-US"/>
         </w:rPr>
-        <w:t xml:space="preserve">Steps to reproduce the </w:t>
-      </w:r>
-      <w:proofErr w:type="gramStart"/>
-      <w:r>
-        <w:rPr>
-          <w:rFonts w:ascii="Times New Roman" w:hAnsi="Times New Roman" w:cs="Times New Roman"/>
-          <w:sz w:val="24"/>
-          <w:szCs w:val="24"/>
-          <w:lang w:val="en-US"/>
-        </w:rPr>
-        <w:t>behavior,</w:t>
-      </w:r>
-      <w:proofErr w:type="gramEnd"/>
-      <w:r>
-        <w:rPr>
-          <w:rFonts w:ascii="Times New Roman" w:hAnsi="Times New Roman" w:cs="Times New Roman"/>
-          <w:sz w:val="24"/>
-          <w:szCs w:val="24"/>
-          <w:lang w:val="en-US"/>
-        </w:rPr>
-        <w:t xml:space="preserve"> run:          Resulting in:</w:t>
+        <w:t>Steps to reproduce the behavior, run:          Resulting in:</w:t>
       </w:r>
     </w:p>
     <w:p>
@@ -1485,7 +1253,6 @@
         </w:rPr>
         <w:t xml:space="preserve">The expected behavior is for the test to pass. To check it, we changed the values called in </w:t>
       </w:r>
-      <w:proofErr w:type="spellStart"/>
       <w:r>
         <w:rPr>
           <w:rFonts w:ascii="Times New Roman" w:hAnsi="Times New Roman" w:cs="Times New Roman"/>
@@ -1494,198 +1261,52 @@
           <w:szCs w:val="24"/>
           <w:lang w:val="en-US"/>
         </w:rPr>
-        <w:t>const</w:t>
-      </w:r>
-      <w:proofErr w:type="spellEnd"/>
-      <w:r>
-        <w:rPr>
-          <w:rFonts w:ascii="Times New Roman" w:hAnsi="Times New Roman" w:cs="Times New Roman"/>
-          <w:color w:val="FF0000"/>
-          <w:sz w:val="24"/>
-          <w:szCs w:val="24"/>
+        <w:t xml:space="preserve">const </w:t>
+      </w:r>
+      <w:r>
+        <w:rPr>
+          <w:rFonts w:ascii="Times New Roman" w:hAnsi="Times New Roman" w:cs="Times New Roman"/>
+          <w:sz w:val="24"/>
+          <w:szCs w:val="24"/>
+          <w:lang w:val="en-US"/>
+        </w:rPr>
+        <w:t>isPlaying = video.play(val); and expect(spy).toHaveBeenCalledWith(val); The result was fine and the tests passed, so the problem has to be with the *[Symbol.iterator]() somehow  generating something too big, therefore, calling Maximum call stack size exceeded.</w:t>
+      </w:r>
+    </w:p>
+    <w:p>
+      <w:pPr>
+        <w:rPr>
+          <w:rFonts w:ascii="Times New Roman" w:hAnsi="Times New Roman" w:cs="Times New Roman"/>
+          <w:sz w:val="24"/>
+          <w:szCs w:val="24"/>
+          <w:u w:val="single"/>
+          <w:lang w:val="en-US"/>
+        </w:rPr>
+      </w:pPr>
+      <w:r>
+        <w:rPr>
+          <w:rFonts w:ascii="Times New Roman" w:hAnsi="Times New Roman" w:cs="Times New Roman"/>
+          <w:sz w:val="24"/>
+          <w:szCs w:val="24"/>
+          <w:lang w:val="en-US"/>
+        </w:rPr>
+        <w:t>Symbol.iterator creates a costum iterator for Blah object. But written this way, the iterator never ends, so it is like a loop without an end-condition.</w:t>
+      </w:r>
+      <w:r>
+        <w:rPr>
+          <w:rFonts w:ascii="Times New Roman" w:hAnsi="Times New Roman" w:cs="Times New Roman"/>
+          <w:sz w:val="24"/>
+          <w:szCs w:val="24"/>
+          <w:u w:val="single"/>
           <w:lang w:val="en-US"/>
         </w:rPr>
         <w:t xml:space="preserve"> </w:t>
       </w:r>
-      <w:proofErr w:type="spellStart"/>
-      <w:r>
-        <w:rPr>
-          <w:rFonts w:ascii="Times New Roman" w:hAnsi="Times New Roman" w:cs="Times New Roman"/>
-          <w:sz w:val="24"/>
-          <w:szCs w:val="24"/>
-          <w:lang w:val="en-US"/>
-        </w:rPr>
-        <w:t>isPlaying</w:t>
-      </w:r>
-      <w:proofErr w:type="spellEnd"/>
-      <w:r>
-        <w:rPr>
-          <w:rFonts w:ascii="Times New Roman" w:hAnsi="Times New Roman" w:cs="Times New Roman"/>
-          <w:sz w:val="24"/>
-          <w:szCs w:val="24"/>
-          <w:lang w:val="en-US"/>
-        </w:rPr>
-        <w:t xml:space="preserve"> = </w:t>
-      </w:r>
-      <w:proofErr w:type="spellStart"/>
-      <w:proofErr w:type="gramStart"/>
-      <w:r>
-        <w:rPr>
-          <w:rFonts w:ascii="Times New Roman" w:hAnsi="Times New Roman" w:cs="Times New Roman"/>
-          <w:sz w:val="24"/>
-          <w:szCs w:val="24"/>
-          <w:lang w:val="en-US"/>
-        </w:rPr>
-        <w:t>video.play</w:t>
-      </w:r>
-      <w:proofErr w:type="spellEnd"/>
-      <w:r>
-        <w:rPr>
-          <w:rFonts w:ascii="Times New Roman" w:hAnsi="Times New Roman" w:cs="Times New Roman"/>
-          <w:sz w:val="24"/>
-          <w:szCs w:val="24"/>
-          <w:lang w:val="en-US"/>
-        </w:rPr>
-        <w:t>(</w:t>
-      </w:r>
-      <w:proofErr w:type="spellStart"/>
-      <w:proofErr w:type="gramEnd"/>
-      <w:r>
-        <w:rPr>
-          <w:rFonts w:ascii="Times New Roman" w:hAnsi="Times New Roman" w:cs="Times New Roman"/>
-          <w:sz w:val="24"/>
-          <w:szCs w:val="24"/>
-          <w:lang w:val="en-US"/>
-        </w:rPr>
-        <w:t>val</w:t>
-      </w:r>
-      <w:proofErr w:type="spellEnd"/>
-      <w:r>
-        <w:rPr>
-          <w:rFonts w:ascii="Times New Roman" w:hAnsi="Times New Roman" w:cs="Times New Roman"/>
-          <w:sz w:val="24"/>
-          <w:szCs w:val="24"/>
-          <w:lang w:val="en-US"/>
-        </w:rPr>
-        <w:t>); and expect(spy).</w:t>
-      </w:r>
-      <w:proofErr w:type="spellStart"/>
-      <w:r>
-        <w:rPr>
-          <w:rFonts w:ascii="Times New Roman" w:hAnsi="Times New Roman" w:cs="Times New Roman"/>
-          <w:sz w:val="24"/>
-          <w:szCs w:val="24"/>
-          <w:lang w:val="en-US"/>
-        </w:rPr>
-        <w:t>toHaveBeenCalledWith</w:t>
-      </w:r>
-      <w:proofErr w:type="spellEnd"/>
-      <w:r>
-        <w:rPr>
-          <w:rFonts w:ascii="Times New Roman" w:hAnsi="Times New Roman" w:cs="Times New Roman"/>
-          <w:sz w:val="24"/>
-          <w:szCs w:val="24"/>
-          <w:lang w:val="en-US"/>
-        </w:rPr>
-        <w:t>(</w:t>
-      </w:r>
-      <w:proofErr w:type="spellStart"/>
-      <w:r>
-        <w:rPr>
-          <w:rFonts w:ascii="Times New Roman" w:hAnsi="Times New Roman" w:cs="Times New Roman"/>
-          <w:sz w:val="24"/>
-          <w:szCs w:val="24"/>
-          <w:lang w:val="en-US"/>
-        </w:rPr>
-        <w:t>val</w:t>
-      </w:r>
-      <w:proofErr w:type="spellEnd"/>
-      <w:r>
-        <w:rPr>
-          <w:rFonts w:ascii="Times New Roman" w:hAnsi="Times New Roman" w:cs="Times New Roman"/>
-          <w:sz w:val="24"/>
-          <w:szCs w:val="24"/>
-          <w:lang w:val="en-US"/>
-        </w:rPr>
-        <w:t>); The result was fine and the tests passed, so the problem has to be with the *[</w:t>
-      </w:r>
-      <w:proofErr w:type="spellStart"/>
-      <w:r>
-        <w:rPr>
-          <w:rFonts w:ascii="Times New Roman" w:hAnsi="Times New Roman" w:cs="Times New Roman"/>
-          <w:sz w:val="24"/>
-          <w:szCs w:val="24"/>
-          <w:lang w:val="en-US"/>
-        </w:rPr>
-        <w:t>Symbol.iterator</w:t>
-      </w:r>
-      <w:proofErr w:type="spellEnd"/>
-      <w:r>
-        <w:rPr>
-          <w:rFonts w:ascii="Times New Roman" w:hAnsi="Times New Roman" w:cs="Times New Roman"/>
-          <w:sz w:val="24"/>
-          <w:szCs w:val="24"/>
-          <w:lang w:val="en-US"/>
-        </w:rPr>
-        <w:t>]() somehow  generating something too big, therefore, calling Maximum call stack size exceeded.</w:t>
-      </w:r>
-    </w:p>
-    <w:p>
-      <w:pPr>
-        <w:rPr>
-          <w:rFonts w:ascii="Times New Roman" w:hAnsi="Times New Roman" w:cs="Times New Roman"/>
-          <w:sz w:val="24"/>
-          <w:szCs w:val="24"/>
-          <w:u w:val="single"/>
-          <w:lang w:val="en-US"/>
-        </w:rPr>
-      </w:pPr>
-      <w:proofErr w:type="spellStart"/>
-      <w:r>
-        <w:rPr>
-          <w:rFonts w:ascii="Times New Roman" w:hAnsi="Times New Roman" w:cs="Times New Roman"/>
-          <w:sz w:val="24"/>
-          <w:szCs w:val="24"/>
-          <w:lang w:val="en-US"/>
-        </w:rPr>
-        <w:t>Symbol.iterator</w:t>
-      </w:r>
-      <w:proofErr w:type="spellEnd"/>
-      <w:r>
-        <w:rPr>
-          <w:rFonts w:ascii="Times New Roman" w:hAnsi="Times New Roman" w:cs="Times New Roman"/>
-          <w:sz w:val="24"/>
-          <w:szCs w:val="24"/>
-          <w:lang w:val="en-US"/>
-        </w:rPr>
-        <w:t xml:space="preserve"> creates a </w:t>
-      </w:r>
-      <w:proofErr w:type="spellStart"/>
-      <w:r>
-        <w:rPr>
-          <w:rFonts w:ascii="Times New Roman" w:hAnsi="Times New Roman" w:cs="Times New Roman"/>
-          <w:sz w:val="24"/>
-          <w:szCs w:val="24"/>
-          <w:lang w:val="en-US"/>
-        </w:rPr>
-        <w:t>costum</w:t>
-      </w:r>
-      <w:proofErr w:type="spellEnd"/>
-      <w:r>
-        <w:rPr>
-          <w:rFonts w:ascii="Times New Roman" w:hAnsi="Times New Roman" w:cs="Times New Roman"/>
-          <w:sz w:val="24"/>
-          <w:szCs w:val="24"/>
-          <w:lang w:val="en-US"/>
-        </w:rPr>
-        <w:t xml:space="preserve"> iterator for Blah object. But written this way, the iterator never ends, so it is like a loop without an end-condition.</w:t>
-      </w:r>
-      <w:r>
-        <w:rPr>
-          <w:rFonts w:ascii="Times New Roman" w:hAnsi="Times New Roman" w:cs="Times New Roman"/>
-          <w:sz w:val="24"/>
-          <w:szCs w:val="24"/>
-          <w:u w:val="single"/>
+      <w:r>
+        <w:rPr>
+          <w:rFonts w:ascii="Times New Roman" w:hAnsi="Times New Roman" w:cs="Times New Roman"/>
+          <w:sz w:val="24"/>
+          <w:szCs w:val="24"/>
           <w:lang w:val="en-US"/>
         </w:rPr>
         <w:t xml:space="preserve"> </w:t>
@@ -1693,62 +1314,21 @@
       <w:r>
         <w:rPr>
           <w:rFonts w:ascii="Times New Roman" w:hAnsi="Times New Roman" w:cs="Times New Roman"/>
-          <w:sz w:val="24"/>
-          <w:szCs w:val="24"/>
-          <w:lang w:val="en-US"/>
-        </w:rPr>
-        <w:t xml:space="preserve"> </w:t>
-      </w:r>
-      <w:proofErr w:type="spellStart"/>
-      <w:r>
-        <w:rPr>
-          <w:rFonts w:ascii="Times New Roman" w:hAnsi="Times New Roman" w:cs="Times New Roman"/>
-          <w:b/>
-          <w:sz w:val="24"/>
-          <w:szCs w:val="24"/>
-          <w:lang w:val="en-US"/>
-        </w:rPr>
-        <w:t>Yield.this</w:t>
-      </w:r>
-      <w:proofErr w:type="spellEnd"/>
-      <w:r>
-        <w:rPr>
-          <w:rFonts w:ascii="Times New Roman" w:hAnsi="Times New Roman" w:cs="Times New Roman"/>
-          <w:b/>
-          <w:sz w:val="24"/>
-          <w:szCs w:val="24"/>
-          <w:lang w:val="en-US"/>
-        </w:rPr>
-        <w:t xml:space="preserve"> </w:t>
-      </w:r>
-      <w:r>
-        <w:rPr>
-          <w:rFonts w:ascii="Times New Roman" w:hAnsi="Times New Roman" w:cs="Times New Roman"/>
-          <w:sz w:val="24"/>
-          <w:szCs w:val="24"/>
-          <w:lang w:val="en-US"/>
-        </w:rPr>
-        <w:t xml:space="preserve">defines the value to return from the generator function via the iterator protocol, returning the optional value passed to the generator’s </w:t>
-      </w:r>
-      <w:proofErr w:type="gramStart"/>
-      <w:r>
-        <w:rPr>
-          <w:rFonts w:ascii="Times New Roman" w:hAnsi="Times New Roman" w:cs="Times New Roman"/>
-          <w:sz w:val="24"/>
-          <w:szCs w:val="24"/>
-          <w:lang w:val="en-US"/>
-        </w:rPr>
-        <w:t>next(</w:t>
-      </w:r>
-      <w:proofErr w:type="gramEnd"/>
-      <w:r>
-        <w:rPr>
-          <w:rFonts w:ascii="Times New Roman" w:hAnsi="Times New Roman" w:cs="Times New Roman"/>
-          <w:sz w:val="24"/>
-          <w:szCs w:val="24"/>
-          <w:lang w:val="en-US"/>
-        </w:rPr>
-        <w:t>) method.</w:t>
+          <w:b/>
+          <w:sz w:val="24"/>
+          <w:szCs w:val="24"/>
+          <w:lang w:val="en-US"/>
+        </w:rPr>
+        <w:t xml:space="preserve">Yield.this </w:t>
+      </w:r>
+      <w:r>
+        <w:rPr>
+          <w:rFonts w:ascii="Times New Roman" w:hAnsi="Times New Roman" w:cs="Times New Roman"/>
+          <w:sz w:val="24"/>
+          <w:szCs w:val="24"/>
+          <w:lang w:val="en-US"/>
+        </w:rPr>
+        <w:t>defines the value to return from the generator function via the iterator protocol, returning the optional value passed to the generator’s next() method.</w:t>
       </w:r>
     </w:p>
     <w:p>
@@ -1843,78 +1423,7 @@
           <w:szCs w:val="24"/>
           <w:lang w:val="en-US"/>
         </w:rPr>
-        <w:t xml:space="preserve">With this information we can conclude that the problem must be directly related with </w:t>
-      </w:r>
-      <w:proofErr w:type="spellStart"/>
-      <w:r>
-        <w:rPr>
-          <w:rFonts w:ascii="Times New Roman" w:hAnsi="Times New Roman" w:cs="Times New Roman"/>
-          <w:sz w:val="24"/>
-          <w:szCs w:val="24"/>
-          <w:lang w:val="en-US"/>
-        </w:rPr>
-        <w:t>toHaveBeenCalledWith</w:t>
-      </w:r>
-      <w:proofErr w:type="spellEnd"/>
-      <w:r>
-        <w:rPr>
-          <w:rFonts w:ascii="Times New Roman" w:hAnsi="Times New Roman" w:cs="Times New Roman"/>
-          <w:sz w:val="24"/>
-          <w:szCs w:val="24"/>
-          <w:lang w:val="en-US"/>
-        </w:rPr>
-        <w:t>. It might not be prepared to receive *[</w:t>
-      </w:r>
-      <w:proofErr w:type="spellStart"/>
-      <w:r>
-        <w:rPr>
-          <w:rFonts w:ascii="Times New Roman" w:hAnsi="Times New Roman" w:cs="Times New Roman"/>
-          <w:sz w:val="24"/>
-          <w:szCs w:val="24"/>
-          <w:lang w:val="en-US"/>
-        </w:rPr>
-        <w:t>Symbol.iterator</w:t>
-      </w:r>
-      <w:proofErr w:type="spellEnd"/>
-      <w:proofErr w:type="gramStart"/>
-      <w:r>
-        <w:rPr>
-          <w:rFonts w:ascii="Times New Roman" w:hAnsi="Times New Roman" w:cs="Times New Roman"/>
-          <w:sz w:val="24"/>
-          <w:szCs w:val="24"/>
-          <w:lang w:val="en-US"/>
-        </w:rPr>
-        <w:t>](</w:t>
-      </w:r>
-      <w:proofErr w:type="gramEnd"/>
-      <w:r>
-        <w:rPr>
-          <w:rFonts w:ascii="Times New Roman" w:hAnsi="Times New Roman" w:cs="Times New Roman"/>
-          <w:sz w:val="24"/>
-          <w:szCs w:val="24"/>
-          <w:lang w:val="en-US"/>
-        </w:rPr>
-        <w:t xml:space="preserve">), assuming </w:t>
-      </w:r>
-      <w:proofErr w:type="spellStart"/>
-      <w:r>
-        <w:rPr>
-          <w:rFonts w:ascii="Times New Roman" w:hAnsi="Times New Roman" w:cs="Times New Roman"/>
-          <w:sz w:val="24"/>
-          <w:szCs w:val="24"/>
-          <w:lang w:val="en-US"/>
-        </w:rPr>
-        <w:t>its</w:t>
-      </w:r>
-      <w:proofErr w:type="spellEnd"/>
-      <w:r>
-        <w:rPr>
-          <w:rFonts w:ascii="Times New Roman" w:hAnsi="Times New Roman" w:cs="Times New Roman"/>
-          <w:sz w:val="24"/>
-          <w:szCs w:val="24"/>
-          <w:lang w:val="en-US"/>
-        </w:rPr>
-        <w:t xml:space="preserve"> an infinite value.</w:t>
+        <w:t>With this information we can conclude that the problem must be directly related with toHaveBeenCalledWith. It might not be prepared to receive *[Symbol.iterator](), assuming its an infinite value.</w:t>
       </w:r>
     </w:p>
     <w:p>
@@ -1978,27 +1487,7 @@
           <w:szCs w:val="24"/>
           <w:lang w:val="en-US"/>
         </w:rPr>
-        <w:t>jest/packages/expect/</w:t>
-      </w:r>
-      <w:proofErr w:type="spellStart"/>
-      <w:r>
-        <w:rPr>
-          <w:rFonts w:ascii="Times New Roman" w:hAnsi="Times New Roman" w:cs="Times New Roman"/>
-          <w:sz w:val="24"/>
-          <w:szCs w:val="24"/>
-          <w:lang w:val="en-US"/>
-        </w:rPr>
-        <w:t>src</w:t>
-      </w:r>
-      <w:proofErr w:type="spellEnd"/>
-      <w:r>
-        <w:rPr>
-          <w:rFonts w:ascii="Times New Roman" w:hAnsi="Times New Roman" w:cs="Times New Roman"/>
-          <w:sz w:val="24"/>
-          <w:szCs w:val="24"/>
-          <w:lang w:val="en-US"/>
-        </w:rPr>
-        <w:t>/spyMatchers.js</w:t>
+        <w:t>jest/packages/expect/src/spyMatchers.js</w:t>
       </w:r>
     </w:p>
     <w:p>
@@ -2022,27 +1511,7 @@
           <w:szCs w:val="24"/>
           <w:lang w:val="en-US"/>
         </w:rPr>
-        <w:t>jest/packages/expect/</w:t>
-      </w:r>
-      <w:proofErr w:type="spellStart"/>
-      <w:r>
-        <w:rPr>
-          <w:rFonts w:ascii="Times New Roman" w:hAnsi="Times New Roman" w:cs="Times New Roman"/>
-          <w:sz w:val="24"/>
-          <w:szCs w:val="24"/>
-          <w:lang w:val="en-US"/>
-        </w:rPr>
-        <w:t>src</w:t>
-      </w:r>
-      <w:proofErr w:type="spellEnd"/>
-      <w:r>
-        <w:rPr>
-          <w:rFonts w:ascii="Times New Roman" w:hAnsi="Times New Roman" w:cs="Times New Roman"/>
-          <w:sz w:val="24"/>
-          <w:szCs w:val="24"/>
-          <w:lang w:val="en-US"/>
-        </w:rPr>
-        <w:t>/utils.js</w:t>
+        <w:t>jest/packages/expect/src/utils.js</w:t>
       </w:r>
     </w:p>
     <w:p>
@@ -2095,7 +1564,6 @@
         </w:rPr>
         <w:t xml:space="preserve">After searching on the repository, we could see that </w:t>
       </w:r>
-      <w:proofErr w:type="spellStart"/>
       <w:r>
         <w:rPr>
           <w:rFonts w:ascii="Times New Roman" w:hAnsi="Times New Roman" w:cs="Times New Roman"/>
@@ -2106,7 +1574,6 @@
         </w:rPr>
         <w:t>toHaveBeenCalledWith</w:t>
       </w:r>
-      <w:proofErr w:type="spellEnd"/>
       <w:r>
         <w:rPr>
           <w:rFonts w:ascii="Times New Roman" w:hAnsi="Times New Roman" w:cs="Times New Roman"/>
@@ -2116,8 +1583,6 @@
         </w:rPr>
         <w:t xml:space="preserve"> was declared by: </w:t>
       </w:r>
-      <w:proofErr w:type="spellStart"/>
-      <w:proofErr w:type="gramStart"/>
       <w:r>
         <w:rPr>
           <w:rFonts w:ascii="Times New Roman" w:hAnsi="Times New Roman" w:cs="Times New Roman"/>
@@ -2128,45 +1593,14 @@
         </w:rPr>
         <w:t>createToBeCalledWithMatcher</w:t>
       </w:r>
-      <w:proofErr w:type="spellEnd"/>
-      <w:r>
-        <w:rPr>
-          <w:rFonts w:ascii="Times New Roman" w:hAnsi="Times New Roman" w:cs="Times New Roman"/>
-          <w:sz w:val="24"/>
-          <w:szCs w:val="24"/>
-          <w:lang w:val="en-US"/>
-        </w:rPr>
-        <w:t>(</w:t>
-      </w:r>
-      <w:proofErr w:type="gramEnd"/>
-      <w:r>
-        <w:rPr>
-          <w:rFonts w:ascii="Times New Roman" w:hAnsi="Times New Roman" w:cs="Times New Roman"/>
-          <w:sz w:val="24"/>
-          <w:szCs w:val="24"/>
-          <w:lang w:val="en-US"/>
-        </w:rPr>
-        <w:t>‘.</w:t>
-      </w:r>
-      <w:proofErr w:type="spellStart"/>
-      <w:r>
-        <w:rPr>
-          <w:rFonts w:ascii="Times New Roman" w:hAnsi="Times New Roman" w:cs="Times New Roman"/>
-          <w:sz w:val="24"/>
-          <w:szCs w:val="24"/>
-          <w:lang w:val="en-US"/>
-        </w:rPr>
-        <w:t>toHaveBeenCalledWith</w:t>
-      </w:r>
-      <w:proofErr w:type="spellEnd"/>
-      <w:r>
-        <w:rPr>
-          <w:rFonts w:ascii="Times New Roman" w:hAnsi="Times New Roman" w:cs="Times New Roman"/>
-          <w:sz w:val="24"/>
-          <w:szCs w:val="24"/>
-          <w:lang w:val="en-US"/>
-        </w:rPr>
-        <w:t xml:space="preserve">’). Even before this in the same file we can see: </w:t>
+      <w:r>
+        <w:rPr>
+          <w:rFonts w:ascii="Times New Roman" w:hAnsi="Times New Roman" w:cs="Times New Roman"/>
+          <w:sz w:val="24"/>
+          <w:szCs w:val="24"/>
+          <w:lang w:val="en-US"/>
+        </w:rPr>
+        <w:t xml:space="preserve">(‘.toHaveBeenCalledWith’). Even before this in the same file we can see: </w:t>
       </w:r>
       <w:r>
         <w:rPr>
@@ -2185,47 +1619,7 @@
           <w:szCs w:val="24"/>
           <w:lang w:val="en-US"/>
         </w:rPr>
-        <w:t>{</w:t>
-      </w:r>
-      <w:proofErr w:type="spellStart"/>
-      <w:r>
-        <w:rPr>
-          <w:rFonts w:ascii="Times New Roman" w:hAnsi="Times New Roman" w:cs="Times New Roman"/>
-          <w:sz w:val="24"/>
-          <w:szCs w:val="24"/>
-          <w:lang w:val="en-US"/>
-        </w:rPr>
-        <w:t>iterableEquality</w:t>
-      </w:r>
-      <w:proofErr w:type="spellEnd"/>
-      <w:r>
-        <w:rPr>
-          <w:rFonts w:ascii="Times New Roman" w:hAnsi="Times New Roman" w:cs="Times New Roman"/>
-          <w:sz w:val="24"/>
-          <w:szCs w:val="24"/>
-          <w:lang w:val="en-US"/>
-        </w:rPr>
-        <w:t xml:space="preserve">, partition, </w:t>
-      </w:r>
-      <w:proofErr w:type="spellStart"/>
-      <w:r>
-        <w:rPr>
-          <w:rFonts w:ascii="Times New Roman" w:hAnsi="Times New Roman" w:cs="Times New Roman"/>
-          <w:sz w:val="24"/>
-          <w:szCs w:val="24"/>
-          <w:lang w:val="en-US"/>
-        </w:rPr>
-        <w:t>isOneline</w:t>
-      </w:r>
-      <w:proofErr w:type="spellEnd"/>
-      <w:r>
-        <w:rPr>
-          <w:rFonts w:ascii="Times New Roman" w:hAnsi="Times New Roman" w:cs="Times New Roman"/>
-          <w:sz w:val="24"/>
-          <w:szCs w:val="24"/>
-          <w:lang w:val="en-US"/>
-        </w:rPr>
-        <w:t xml:space="preserve">} </w:t>
+        <w:t xml:space="preserve">{iterableEquality, partition, isOneline} </w:t>
       </w:r>
       <w:r>
         <w:rPr>
@@ -2244,128 +1638,26 @@
           <w:szCs w:val="24"/>
           <w:lang w:val="en-US"/>
         </w:rPr>
-        <w:t>‘</w:t>
-      </w:r>
-      <w:proofErr w:type="gramStart"/>
-      <w:r>
-        <w:rPr>
-          <w:rFonts w:ascii="Times New Roman" w:hAnsi="Times New Roman" w:cs="Times New Roman"/>
-          <w:sz w:val="24"/>
-          <w:szCs w:val="24"/>
-          <w:lang w:val="en-US"/>
-        </w:rPr>
-        <w:t>./</w:t>
-      </w:r>
-      <w:proofErr w:type="spellStart"/>
-      <w:proofErr w:type="gramEnd"/>
-      <w:r>
-        <w:rPr>
-          <w:rFonts w:ascii="Times New Roman" w:hAnsi="Times New Roman" w:cs="Times New Roman"/>
-          <w:sz w:val="24"/>
-          <w:szCs w:val="24"/>
-          <w:lang w:val="en-US"/>
-        </w:rPr>
-        <w:t>utils</w:t>
-      </w:r>
-      <w:proofErr w:type="spellEnd"/>
-      <w:r>
-        <w:rPr>
-          <w:rFonts w:ascii="Times New Roman" w:hAnsi="Times New Roman" w:cs="Times New Roman"/>
-          <w:sz w:val="24"/>
-          <w:szCs w:val="24"/>
-          <w:lang w:val="en-US"/>
-        </w:rPr>
-        <w:t xml:space="preserve">’; </w:t>
-      </w:r>
-    </w:p>
-    <w:p>
-      <w:pPr>
-        <w:rPr>
-          <w:rFonts w:ascii="Times New Roman" w:hAnsi="Times New Roman" w:cs="Times New Roman"/>
-          <w:sz w:val="24"/>
-          <w:szCs w:val="24"/>
-          <w:lang w:val="en-US"/>
-        </w:rPr>
-      </w:pPr>
-      <w:r>
-        <w:rPr>
-          <w:rFonts w:ascii="Times New Roman" w:hAnsi="Times New Roman" w:cs="Times New Roman"/>
-          <w:sz w:val="24"/>
-          <w:szCs w:val="24"/>
-          <w:lang w:val="en-US"/>
-        </w:rPr>
-        <w:t xml:space="preserve">On </w:t>
-      </w:r>
-      <w:proofErr w:type="spellStart"/>
-      <w:proofErr w:type="gramStart"/>
-      <w:r>
-        <w:rPr>
-          <w:rFonts w:ascii="Times New Roman" w:hAnsi="Times New Roman" w:cs="Times New Roman"/>
-          <w:sz w:val="24"/>
-          <w:szCs w:val="24"/>
-          <w:lang w:val="en-US"/>
-        </w:rPr>
-        <w:t>createToBeCalledWithMatcher</w:t>
-      </w:r>
-      <w:proofErr w:type="spellEnd"/>
-      <w:r>
-        <w:rPr>
-          <w:rFonts w:ascii="Times New Roman" w:hAnsi="Times New Roman" w:cs="Times New Roman"/>
-          <w:sz w:val="24"/>
-          <w:szCs w:val="24"/>
-          <w:lang w:val="en-US"/>
-        </w:rPr>
-        <w:t xml:space="preserve">  there</w:t>
-      </w:r>
-      <w:proofErr w:type="gramEnd"/>
-      <w:r>
-        <w:rPr>
-          <w:rFonts w:ascii="Times New Roman" w:hAnsi="Times New Roman" w:cs="Times New Roman"/>
-          <w:sz w:val="24"/>
-          <w:szCs w:val="24"/>
-          <w:lang w:val="en-US"/>
-        </w:rPr>
-        <w:t xml:space="preserve"> is a call to equals(call, expected, [</w:t>
-      </w:r>
-      <w:proofErr w:type="spellStart"/>
-      <w:r>
-        <w:rPr>
-          <w:rFonts w:ascii="Times New Roman" w:hAnsi="Times New Roman" w:cs="Times New Roman"/>
-          <w:sz w:val="24"/>
-          <w:szCs w:val="24"/>
-          <w:lang w:val="en-US"/>
-        </w:rPr>
-        <w:t>iterableEquality</w:t>
-      </w:r>
-      <w:proofErr w:type="spellEnd"/>
-      <w:r>
-        <w:rPr>
-          <w:rFonts w:ascii="Times New Roman" w:hAnsi="Times New Roman" w:cs="Times New Roman"/>
-          <w:sz w:val="24"/>
-          <w:szCs w:val="24"/>
-          <w:lang w:val="en-US"/>
-        </w:rPr>
-        <w:t>]) which leads us to think that the issue must be corrected here or on the ‘./</w:t>
-      </w:r>
-      <w:proofErr w:type="spellStart"/>
-      <w:r>
-        <w:rPr>
-          <w:rFonts w:ascii="Times New Roman" w:hAnsi="Times New Roman" w:cs="Times New Roman"/>
-          <w:sz w:val="24"/>
-          <w:szCs w:val="24"/>
-          <w:lang w:val="en-US"/>
-        </w:rPr>
-        <w:t>utils</w:t>
-      </w:r>
-      <w:proofErr w:type="spellEnd"/>
-      <w:r>
-        <w:rPr>
-          <w:rFonts w:ascii="Times New Roman" w:hAnsi="Times New Roman" w:cs="Times New Roman"/>
-          <w:sz w:val="24"/>
-          <w:szCs w:val="24"/>
-          <w:lang w:val="en-US"/>
-        </w:rPr>
-        <w:t>’.</w:t>
+        <w:t xml:space="preserve">‘./utils’; </w:t>
+      </w:r>
+    </w:p>
+    <w:p>
+      <w:pPr>
+        <w:rPr>
+          <w:rFonts w:ascii="Times New Roman" w:hAnsi="Times New Roman" w:cs="Times New Roman"/>
+          <w:sz w:val="24"/>
+          <w:szCs w:val="24"/>
+          <w:lang w:val="en-US"/>
+        </w:rPr>
+      </w:pPr>
+      <w:r>
+        <w:rPr>
+          <w:rFonts w:ascii="Times New Roman" w:hAnsi="Times New Roman" w:cs="Times New Roman"/>
+          <w:sz w:val="24"/>
+          <w:szCs w:val="24"/>
+          <w:lang w:val="en-US"/>
+        </w:rPr>
+        <w:t>On createToBeCalledWithMatcher  there is a call to equals(call, expected, [iterableEquality]) which leads us to think that the issue must be corrected here or on the ‘./utils’.</w:t>
       </w:r>
     </w:p>
     <w:p>
@@ -2654,71 +1946,17 @@
           <w:szCs w:val="24"/>
           <w:lang w:val="en-US"/>
         </w:rPr>
-        <w:t xml:space="preserve">In order to fix the issue there is no need to add classes, files or </w:t>
-      </w:r>
-      <w:proofErr w:type="spellStart"/>
-      <w:r>
-        <w:rPr>
-          <w:rFonts w:ascii="Times New Roman" w:hAnsi="Times New Roman" w:cs="Times New Roman"/>
-          <w:sz w:val="24"/>
-          <w:szCs w:val="24"/>
-          <w:lang w:val="en-US"/>
-        </w:rPr>
-        <w:t>const</w:t>
-      </w:r>
-      <w:proofErr w:type="spellEnd"/>
-      <w:r>
-        <w:rPr>
-          <w:rFonts w:ascii="Times New Roman" w:hAnsi="Times New Roman" w:cs="Times New Roman"/>
-          <w:sz w:val="24"/>
-          <w:szCs w:val="24"/>
-          <w:lang w:val="en-US"/>
-        </w:rPr>
-        <w:t xml:space="preserve"> to the repository, instead we will change directly the code of </w:t>
-      </w:r>
-      <w:proofErr w:type="spellStart"/>
-      <w:r>
-        <w:rPr>
-          <w:rFonts w:ascii="Times New Roman" w:hAnsi="Times New Roman" w:cs="Times New Roman"/>
-          <w:b/>
-          <w:sz w:val="24"/>
-          <w:szCs w:val="24"/>
-          <w:lang w:val="en-US"/>
-        </w:rPr>
-        <w:t>const</w:t>
-      </w:r>
-      <w:proofErr w:type="spellEnd"/>
-      <w:r>
-        <w:rPr>
-          <w:rFonts w:ascii="Times New Roman" w:hAnsi="Times New Roman" w:cs="Times New Roman"/>
-          <w:b/>
-          <w:sz w:val="24"/>
-          <w:szCs w:val="24"/>
-          <w:lang w:val="en-US"/>
-        </w:rPr>
-        <w:t xml:space="preserve"> create </w:t>
-      </w:r>
-      <w:proofErr w:type="spellStart"/>
-      <w:r>
-        <w:rPr>
-          <w:rFonts w:ascii="Times New Roman" w:hAnsi="Times New Roman" w:cs="Times New Roman"/>
-          <w:b/>
-          <w:sz w:val="24"/>
-          <w:szCs w:val="24"/>
-          <w:lang w:val="en-US"/>
-        </w:rPr>
-        <w:t>ToBeCalledWithMatcher</w:t>
-      </w:r>
-      <w:proofErr w:type="spellEnd"/>
-      <w:r>
-        <w:rPr>
-          <w:rFonts w:ascii="Times New Roman" w:hAnsi="Times New Roman" w:cs="Times New Roman"/>
-          <w:b/>
-          <w:sz w:val="24"/>
-          <w:szCs w:val="24"/>
-          <w:lang w:val="en-US"/>
-        </w:rPr>
-        <w:t xml:space="preserve"> </w:t>
+        <w:t xml:space="preserve">In order to fix the issue there is no need to add classes, files or const to the repository, instead we will change directly the code of </w:t>
+      </w:r>
+      <w:r>
+        <w:rPr>
+          <w:rFonts w:ascii="Times New Roman" w:hAnsi="Times New Roman" w:cs="Times New Roman"/>
+          <w:b/>
+          <w:sz w:val="24"/>
+          <w:szCs w:val="24"/>
+          <w:lang w:val="en-US"/>
+        </w:rPr>
+        <w:t xml:space="preserve">const create ToBeCalledWithMatcher </w:t>
       </w:r>
       <w:r>
         <w:rPr>
@@ -2737,133 +1975,47 @@
           <w:szCs w:val="24"/>
           <w:lang w:val="en-US"/>
         </w:rPr>
-        <w:t xml:space="preserve">export </w:t>
-      </w:r>
-      <w:proofErr w:type="spellStart"/>
-      <w:r>
-        <w:rPr>
-          <w:rFonts w:ascii="Times New Roman" w:hAnsi="Times New Roman" w:cs="Times New Roman"/>
-          <w:b/>
-          <w:sz w:val="24"/>
-          <w:szCs w:val="24"/>
-          <w:lang w:val="en-US"/>
-        </w:rPr>
-        <w:t>const</w:t>
-      </w:r>
-      <w:proofErr w:type="spellEnd"/>
-      <w:r>
-        <w:rPr>
-          <w:rFonts w:ascii="Times New Roman" w:hAnsi="Times New Roman" w:cs="Times New Roman"/>
-          <w:b/>
-          <w:sz w:val="24"/>
-          <w:szCs w:val="24"/>
-          <w:lang w:val="en-US"/>
-        </w:rPr>
-        <w:t xml:space="preserve"> </w:t>
-      </w:r>
-      <w:proofErr w:type="spellStart"/>
-      <w:r>
-        <w:rPr>
-          <w:rFonts w:ascii="Times New Roman" w:hAnsi="Times New Roman" w:cs="Times New Roman"/>
-          <w:b/>
-          <w:sz w:val="24"/>
-          <w:szCs w:val="24"/>
-          <w:lang w:val="en-US"/>
-        </w:rPr>
-        <w:t>iterableEquality</w:t>
-      </w:r>
-      <w:proofErr w:type="spellEnd"/>
-      <w:r>
-        <w:rPr>
-          <w:rFonts w:ascii="Times New Roman" w:hAnsi="Times New Roman" w:cs="Times New Roman"/>
-          <w:b/>
-          <w:sz w:val="24"/>
-          <w:szCs w:val="24"/>
-          <w:lang w:val="en-US"/>
-        </w:rPr>
-        <w:t xml:space="preserve"> = (a: any, b: any).</w:t>
-      </w:r>
-    </w:p>
-    <w:p>
-      <w:pPr>
-        <w:rPr>
-          <w:rFonts w:ascii="Times New Roman" w:hAnsi="Times New Roman" w:cs="Times New Roman"/>
-          <w:sz w:val="24"/>
-          <w:szCs w:val="24"/>
-          <w:lang w:val="en-US"/>
-        </w:rPr>
-      </w:pPr>
-      <w:r>
-        <w:rPr>
-          <w:rFonts w:ascii="Times New Roman" w:hAnsi="Times New Roman" w:cs="Times New Roman"/>
-          <w:sz w:val="24"/>
-          <w:szCs w:val="24"/>
-          <w:lang w:val="en-US"/>
-        </w:rPr>
-        <w:t xml:space="preserve">The values might </w:t>
-      </w:r>
-      <w:proofErr w:type="spellStart"/>
-      <w:r>
-        <w:rPr>
-          <w:rFonts w:ascii="Times New Roman" w:hAnsi="Times New Roman" w:cs="Times New Roman"/>
-          <w:sz w:val="24"/>
-          <w:szCs w:val="24"/>
-          <w:lang w:val="en-US"/>
-        </w:rPr>
-        <w:t>recurse</w:t>
-      </w:r>
-      <w:proofErr w:type="spellEnd"/>
-      <w:r>
-        <w:rPr>
-          <w:rFonts w:ascii="Times New Roman" w:hAnsi="Times New Roman" w:cs="Times New Roman"/>
-          <w:sz w:val="24"/>
-          <w:szCs w:val="24"/>
-          <w:lang w:val="en-US"/>
-        </w:rPr>
-        <w:t xml:space="preserve"> forever here:</w:t>
-      </w:r>
-    </w:p>
-    <w:p>
-      <w:pPr>
-        <w:rPr>
-          <w:rFonts w:ascii="Times New Roman" w:hAnsi="Times New Roman" w:cs="Times New Roman"/>
-          <w:b/>
-          <w:sz w:val="24"/>
-          <w:szCs w:val="24"/>
-          <w:lang w:val="en-US"/>
-        </w:rPr>
-      </w:pPr>
-      <w:r>
-        <w:rPr>
-          <w:rFonts w:ascii="Times New Roman" w:hAnsi="Times New Roman" w:cs="Times New Roman"/>
-          <w:b/>
-          <w:sz w:val="24"/>
-          <w:szCs w:val="24"/>
-          <w:lang w:val="en-US"/>
-        </w:rPr>
-        <w:t>jest/packages/expect/</w:t>
-      </w:r>
-      <w:proofErr w:type="spellStart"/>
-      <w:r>
-        <w:rPr>
-          <w:rFonts w:ascii="Times New Roman" w:hAnsi="Times New Roman" w:cs="Times New Roman"/>
-          <w:b/>
-          <w:sz w:val="24"/>
-          <w:szCs w:val="24"/>
-          <w:lang w:val="en-US"/>
-        </w:rPr>
-        <w:t>src</w:t>
-      </w:r>
-      <w:proofErr w:type="spellEnd"/>
-      <w:r>
-        <w:rPr>
-          <w:rFonts w:ascii="Times New Roman" w:hAnsi="Times New Roman" w:cs="Times New Roman"/>
-          <w:b/>
-          <w:sz w:val="24"/>
-          <w:szCs w:val="24"/>
-          <w:lang w:val="en-US"/>
-        </w:rPr>
-        <w:t>/utils.js</w:t>
+        <w:t>export const iterableEquality = (a: any, b: any).</w:t>
+      </w:r>
+    </w:p>
+    <w:p>
+      <w:pPr>
+        <w:rPr>
+          <w:rFonts w:ascii="Times New Roman" w:hAnsi="Times New Roman" w:cs="Times New Roman"/>
+          <w:sz w:val="24"/>
+          <w:szCs w:val="24"/>
+          <w:lang w:val="en-US"/>
+        </w:rPr>
+      </w:pPr>
+      <w:r>
+        <w:rPr>
+          <w:rFonts w:ascii="Times New Roman" w:hAnsi="Times New Roman" w:cs="Times New Roman"/>
+          <w:sz w:val="24"/>
+          <w:szCs w:val="24"/>
+          <w:lang w:val="en-US"/>
+        </w:rPr>
+        <w:t>The values might recurse forever here:</w:t>
+      </w:r>
+    </w:p>
+    <w:p>
+      <w:pPr>
+        <w:rPr>
+          <w:rFonts w:ascii="Times New Roman" w:hAnsi="Times New Roman" w:cs="Times New Roman"/>
+          <w:b/>
+          <w:sz w:val="24"/>
+          <w:szCs w:val="24"/>
+          <w:lang w:val="en-US"/>
+        </w:rPr>
+      </w:pPr>
+      <w:r>
+        <w:rPr>
+          <w:rFonts w:ascii="Times New Roman" w:hAnsi="Times New Roman" w:cs="Times New Roman"/>
+          <w:b/>
+          <w:sz w:val="24"/>
+          <w:szCs w:val="24"/>
+          <w:lang w:val="en-US"/>
+        </w:rPr>
+        <w:t>jest/packages/expect/src/utils.js</w:t>
       </w:r>
     </w:p>
     <w:p>
@@ -3051,9 +2203,47 @@
           <w:szCs w:val="24"/>
           <w:lang w:val="en-GB"/>
         </w:rPr>
+        <w:t>.gitignore</w:t>
+      </w:r>
+      <w:r>
+        <w:rPr>
+          <w:rFonts w:ascii="Times New Roman" w:hAnsi="Times New Roman" w:cs="Times New Roman"/>
+          <w:sz w:val="24"/>
+          <w:szCs w:val="24"/>
+          <w:lang w:val="en-GB"/>
+        </w:rPr>
+        <w:t xml:space="preserve"> is updated</w:t>
+      </w:r>
+    </w:p>
+    <w:p>
+      <w:pPr>
+        <w:jc w:val="both"/>
+        <w:rPr>
+          <w:rFonts w:ascii="Times New Roman" w:hAnsi="Times New Roman" w:cs="Times New Roman"/>
+          <w:sz w:val="24"/>
+          <w:szCs w:val="24"/>
+          <w:lang w:val="en-GB"/>
+        </w:rPr>
+      </w:pPr>
+      <w:r>
+        <w:rPr>
+          <w:rFonts w:ascii="Times New Roman" w:hAnsi="Times New Roman" w:cs="Times New Roman"/>
+          <w:sz w:val="24"/>
+          <w:szCs w:val="24"/>
+          <w:lang w:val="en-GB"/>
+        </w:rPr>
+        <w:t xml:space="preserve">A certain repository has a </w:t>
+      </w:r>
+      <w:r>
+        <w:rPr>
+          <w:rFonts w:ascii="Times New Roman" w:hAnsi="Times New Roman" w:cs="Times New Roman"/>
+          <w:i/>
+          <w:sz w:val="24"/>
+          <w:szCs w:val="24"/>
+          <w:lang w:val="en-GB"/>
+        </w:rPr>
         <w:t>.</w:t>
       </w:r>
-      <w:proofErr w:type="spellStart"/>
       <w:r>
         <w:rPr>
           <w:rFonts w:ascii="Times New Roman" w:hAnsi="Times New Roman" w:cs="Times New Roman"/>
@@ -3064,15 +2254,52 @@
         </w:rPr>
         <w:t>gitignore</w:t>
       </w:r>
-      <w:proofErr w:type="spellEnd"/>
-      <w:r>
-        <w:rPr>
-          <w:rFonts w:ascii="Times New Roman" w:hAnsi="Times New Roman" w:cs="Times New Roman"/>
-          <w:sz w:val="24"/>
-          <w:szCs w:val="24"/>
-          <w:lang w:val="en-GB"/>
-        </w:rPr>
-        <w:t xml:space="preserve"> is updated</w:t>
+      <w:r>
+        <w:rPr>
+          <w:rFonts w:ascii="Times New Roman" w:hAnsi="Times New Roman" w:cs="Times New Roman"/>
+          <w:sz w:val="24"/>
+          <w:szCs w:val="24"/>
+          <w:lang w:val="en-GB"/>
+        </w:rPr>
+        <w:t xml:space="preserve"> file in it. This type of file specifies intentionally untracked files that Git should ignore. Each line in a </w:t>
+      </w:r>
+      <w:r>
+        <w:rPr>
+          <w:rFonts w:ascii="Times New Roman" w:hAnsi="Times New Roman" w:cs="Times New Roman"/>
+          <w:i/>
+          <w:sz w:val="24"/>
+          <w:szCs w:val="24"/>
+          <w:lang w:val="en-GB"/>
+        </w:rPr>
+        <w:t>.</w:t>
+      </w:r>
+      <w:r>
+        <w:rPr>
+          <w:rFonts w:ascii="Times New Roman" w:hAnsi="Times New Roman" w:cs="Times New Roman"/>
+          <w:i/>
+          <w:sz w:val="24"/>
+          <w:szCs w:val="24"/>
+          <w:lang w:val="en-GB"/>
+        </w:rPr>
+        <w:t>gitignore</w:t>
+      </w:r>
+      <w:r>
+        <w:rPr>
+          <w:rFonts w:ascii="Times New Roman" w:hAnsi="Times New Roman" w:cs="Times New Roman"/>
+          <w:sz w:val="24"/>
+          <w:szCs w:val="24"/>
+          <w:lang w:val="en-GB"/>
+        </w:rPr>
+        <w:t xml:space="preserve"> identifies a pattern</w:t>
+      </w:r>
+      <w:r>
+        <w:rPr>
+          <w:rFonts w:ascii="Times New Roman" w:hAnsi="Times New Roman" w:cs="Times New Roman"/>
+          <w:sz w:val="24"/>
+          <w:szCs w:val="24"/>
+          <w:lang w:val="en-GB"/>
+        </w:rPr>
+        <w:t xml:space="preserve"> that must be disregarded.</w:t>
       </w:r>
     </w:p>
     <w:p>
@@ -3092,7 +2319,7 @@
           <w:szCs w:val="24"/>
           <w:lang w:val="en-GB"/>
         </w:rPr>
-        <w:t xml:space="preserve">A certain repository has a </w:t>
+        <w:t xml:space="preserve">If a </w:t>
       </w:r>
       <w:r>
         <w:rPr>
@@ -3102,9 +2329,27 @@
           <w:szCs w:val="24"/>
           <w:lang w:val="en-GB"/>
         </w:rPr>
+        <w:t>*.js</w:t>
+      </w:r>
+      <w:r>
+        <w:rPr>
+          <w:rFonts w:ascii="Times New Roman" w:hAnsi="Times New Roman" w:cs="Times New Roman"/>
+          <w:sz w:val="24"/>
+          <w:szCs w:val="24"/>
+          <w:lang w:val="en-GB"/>
+        </w:rPr>
+        <w:t xml:space="preserve"> is selected, then all changes in JavaScript (</w:t>
+      </w:r>
+      <w:r>
+        <w:rPr>
+          <w:rFonts w:ascii="Times New Roman" w:hAnsi="Times New Roman" w:cs="Times New Roman"/>
+          <w:i/>
+          <w:sz w:val="24"/>
+          <w:szCs w:val="24"/>
+          <w:lang w:val="en-GB"/>
+        </w:rPr>
         <w:t>.</w:t>
       </w:r>
-      <w:proofErr w:type="spellStart"/>
       <w:r>
         <w:rPr>
           <w:rFonts w:ascii="Times New Roman" w:hAnsi="Times New Roman" w:cs="Times New Roman"/>
@@ -3113,17 +2358,25 @@
           <w:szCs w:val="24"/>
           <w:lang w:val="en-GB"/>
         </w:rPr>
-        <w:t>gitignore</w:t>
-      </w:r>
-      <w:proofErr w:type="spellEnd"/>
-      <w:r>
-        <w:rPr>
-          <w:rFonts w:ascii="Times New Roman" w:hAnsi="Times New Roman" w:cs="Times New Roman"/>
-          <w:sz w:val="24"/>
-          <w:szCs w:val="24"/>
-          <w:lang w:val="en-GB"/>
-        </w:rPr>
-        <w:t xml:space="preserve"> file in it. This type of file specifies intentionally untracked files that Git should ignore. Each line in a </w:t>
+        <w:t>js</w:t>
+      </w:r>
+      <w:r>
+        <w:rPr>
+          <w:rFonts w:ascii="Times New Roman" w:hAnsi="Times New Roman" w:cs="Times New Roman"/>
+          <w:sz w:val="24"/>
+          <w:szCs w:val="24"/>
+          <w:lang w:val="en-GB"/>
+        </w:rPr>
+        <w:t>) files will not be taken into account.</w:t>
+      </w:r>
+      <w:r>
+        <w:rPr>
+          <w:rFonts w:ascii="Times New Roman" w:hAnsi="Times New Roman" w:cs="Times New Roman"/>
+          <w:sz w:val="24"/>
+          <w:szCs w:val="24"/>
+          <w:lang w:val="en-GB"/>
+        </w:rPr>
+        <w:t xml:space="preserve"> Besides this, Jest tests are coded in TypeScript files (</w:t>
       </w:r>
       <w:r>
         <w:rPr>
@@ -3133,9 +2386,35 @@
           <w:szCs w:val="24"/>
           <w:lang w:val="en-GB"/>
         </w:rPr>
-        <w:t>.</w:t>
-      </w:r>
-      <w:proofErr w:type="spellStart"/>
+        <w:t>.ts</w:t>
+      </w:r>
+      <w:r>
+        <w:rPr>
+          <w:rFonts w:ascii="Times New Roman" w:hAnsi="Times New Roman" w:cs="Times New Roman"/>
+          <w:sz w:val="24"/>
+          <w:szCs w:val="24"/>
+          <w:lang w:val="en-GB"/>
+        </w:rPr>
+        <w:t xml:space="preserve">). The problem </w:t>
+      </w:r>
+      <w:r>
+        <w:rPr>
+          <w:rFonts w:ascii="Times New Roman" w:hAnsi="Times New Roman" w:cs="Times New Roman"/>
+          <w:sz w:val="24"/>
+          <w:szCs w:val="24"/>
+          <w:lang w:val="en-GB"/>
+        </w:rPr>
+        <w:t>consists in the fact</w:t>
+      </w:r>
+      <w:r>
+        <w:rPr>
+          <w:rFonts w:ascii="Times New Roman" w:hAnsi="Times New Roman" w:cs="Times New Roman"/>
+          <w:sz w:val="24"/>
+          <w:szCs w:val="24"/>
+          <w:lang w:val="en-GB"/>
+        </w:rPr>
+        <w:t xml:space="preserve"> that when editing </w:t>
+      </w:r>
       <w:r>
         <w:rPr>
           <w:rFonts w:ascii="Times New Roman" w:hAnsi="Times New Roman" w:cs="Times New Roman"/>
@@ -3144,46 +2423,25 @@
           <w:szCs w:val="24"/>
           <w:lang w:val="en-GB"/>
         </w:rPr>
-        <w:t>gitignore</w:t>
-      </w:r>
-      <w:proofErr w:type="spellEnd"/>
-      <w:r>
-        <w:rPr>
-          <w:rFonts w:ascii="Times New Roman" w:hAnsi="Times New Roman" w:cs="Times New Roman"/>
-          <w:sz w:val="24"/>
-          <w:szCs w:val="24"/>
-          <w:lang w:val="en-GB"/>
-        </w:rPr>
-        <w:t xml:space="preserve"> identifies a pattern</w:t>
-      </w:r>
-      <w:r>
-        <w:rPr>
-          <w:rFonts w:ascii="Times New Roman" w:hAnsi="Times New Roman" w:cs="Times New Roman"/>
-          <w:sz w:val="24"/>
-          <w:szCs w:val="24"/>
-          <w:lang w:val="en-GB"/>
-        </w:rPr>
-        <w:t xml:space="preserve"> that must be disregarded.</w:t>
-      </w:r>
-    </w:p>
-    <w:p>
-      <w:pPr>
-        <w:jc w:val="both"/>
-        <w:rPr>
-          <w:rFonts w:ascii="Times New Roman" w:hAnsi="Times New Roman" w:cs="Times New Roman"/>
-          <w:sz w:val="24"/>
-          <w:szCs w:val="24"/>
-          <w:lang w:val="en-GB"/>
-        </w:rPr>
-      </w:pPr>
-      <w:r>
-        <w:rPr>
-          <w:rFonts w:ascii="Times New Roman" w:hAnsi="Times New Roman" w:cs="Times New Roman"/>
-          <w:sz w:val="24"/>
-          <w:szCs w:val="24"/>
-          <w:lang w:val="en-GB"/>
-        </w:rPr>
-        <w:t xml:space="preserve">If a </w:t>
+        <w:t>.ts</w:t>
+      </w:r>
+      <w:r>
+        <w:rPr>
+          <w:rFonts w:ascii="Times New Roman" w:hAnsi="Times New Roman" w:cs="Times New Roman"/>
+          <w:sz w:val="24"/>
+          <w:szCs w:val="24"/>
+          <w:lang w:val="en-GB"/>
+        </w:rPr>
+        <w:t xml:space="preserve">, </w:t>
+      </w:r>
+      <w:r>
+        <w:rPr>
+          <w:rFonts w:ascii="Times New Roman" w:hAnsi="Times New Roman" w:cs="Times New Roman"/>
+          <w:sz w:val="24"/>
+          <w:szCs w:val="24"/>
+          <w:lang w:val="en-GB"/>
+        </w:rPr>
+        <w:t xml:space="preserve">although Jest notices the file changes, it does not run the tests. But, when removing </w:t>
       </w:r>
       <w:r>
         <w:rPr>
@@ -3193,9 +2451,17 @@
           <w:szCs w:val="24"/>
           <w:lang w:val="en-GB"/>
         </w:rPr>
-        <w:t>*.</w:t>
-      </w:r>
-      <w:proofErr w:type="spellStart"/>
+        <w:t>*.js</w:t>
+      </w:r>
+      <w:r>
+        <w:rPr>
+          <w:rFonts w:ascii="Times New Roman" w:hAnsi="Times New Roman" w:cs="Times New Roman"/>
+          <w:sz w:val="24"/>
+          <w:szCs w:val="24"/>
+          <w:lang w:val="en-GB"/>
+        </w:rPr>
+        <w:t xml:space="preserve"> from the </w:t>
+      </w:r>
       <w:r>
         <w:rPr>
           <w:rFonts w:ascii="Times New Roman" w:hAnsi="Times New Roman" w:cs="Times New Roman"/>
@@ -3204,220 +2470,8 @@
           <w:szCs w:val="24"/>
           <w:lang w:val="en-GB"/>
         </w:rPr>
-        <w:t>js</w:t>
-      </w:r>
-      <w:proofErr w:type="spellEnd"/>
-      <w:r>
-        <w:rPr>
-          <w:rFonts w:ascii="Times New Roman" w:hAnsi="Times New Roman" w:cs="Times New Roman"/>
-          <w:sz w:val="24"/>
-          <w:szCs w:val="24"/>
-          <w:lang w:val="en-GB"/>
-        </w:rPr>
-        <w:t xml:space="preserve"> is selected, then all changes in JavaScript (</w:t>
-      </w:r>
-      <w:r>
-        <w:rPr>
-          <w:rFonts w:ascii="Times New Roman" w:hAnsi="Times New Roman" w:cs="Times New Roman"/>
-          <w:i/>
-          <w:sz w:val="24"/>
-          <w:szCs w:val="24"/>
-          <w:lang w:val="en-GB"/>
-        </w:rPr>
-        <w:t>.</w:t>
-      </w:r>
-      <w:proofErr w:type="spellStart"/>
-      <w:r>
-        <w:rPr>
-          <w:rFonts w:ascii="Times New Roman" w:hAnsi="Times New Roman" w:cs="Times New Roman"/>
-          <w:i/>
-          <w:sz w:val="24"/>
-          <w:szCs w:val="24"/>
-          <w:lang w:val="en-GB"/>
-        </w:rPr>
-        <w:t>js</w:t>
-      </w:r>
-      <w:proofErr w:type="spellEnd"/>
-      <w:r>
-        <w:rPr>
-          <w:rFonts w:ascii="Times New Roman" w:hAnsi="Times New Roman" w:cs="Times New Roman"/>
-          <w:sz w:val="24"/>
-          <w:szCs w:val="24"/>
-          <w:lang w:val="en-GB"/>
-        </w:rPr>
-        <w:t>) files will not be taken into account.</w:t>
-      </w:r>
-      <w:r>
-        <w:rPr>
-          <w:rFonts w:ascii="Times New Roman" w:hAnsi="Times New Roman" w:cs="Times New Roman"/>
-          <w:sz w:val="24"/>
-          <w:szCs w:val="24"/>
-          <w:lang w:val="en-GB"/>
-        </w:rPr>
-        <w:t xml:space="preserve"> Besides this, Jest tests are coded in </w:t>
-      </w:r>
-      <w:proofErr w:type="spellStart"/>
-      <w:r>
-        <w:rPr>
-          <w:rFonts w:ascii="Times New Roman" w:hAnsi="Times New Roman" w:cs="Times New Roman"/>
-          <w:sz w:val="24"/>
-          <w:szCs w:val="24"/>
-          <w:lang w:val="en-GB"/>
-        </w:rPr>
-        <w:t>TypeScript</w:t>
-      </w:r>
-      <w:proofErr w:type="spellEnd"/>
-      <w:r>
-        <w:rPr>
-          <w:rFonts w:ascii="Times New Roman" w:hAnsi="Times New Roman" w:cs="Times New Roman"/>
-          <w:sz w:val="24"/>
-          <w:szCs w:val="24"/>
-          <w:lang w:val="en-GB"/>
-        </w:rPr>
-        <w:t xml:space="preserve"> files (</w:t>
-      </w:r>
-      <w:r>
-        <w:rPr>
-          <w:rFonts w:ascii="Times New Roman" w:hAnsi="Times New Roman" w:cs="Times New Roman"/>
-          <w:i/>
-          <w:sz w:val="24"/>
-          <w:szCs w:val="24"/>
-          <w:lang w:val="en-GB"/>
-        </w:rPr>
-        <w:t>.</w:t>
-      </w:r>
-      <w:proofErr w:type="spellStart"/>
-      <w:r>
-        <w:rPr>
-          <w:rFonts w:ascii="Times New Roman" w:hAnsi="Times New Roman" w:cs="Times New Roman"/>
-          <w:i/>
-          <w:sz w:val="24"/>
-          <w:szCs w:val="24"/>
-          <w:lang w:val="en-GB"/>
-        </w:rPr>
-        <w:t>ts</w:t>
-      </w:r>
-      <w:proofErr w:type="spellEnd"/>
-      <w:r>
-        <w:rPr>
-          <w:rFonts w:ascii="Times New Roman" w:hAnsi="Times New Roman" w:cs="Times New Roman"/>
-          <w:sz w:val="24"/>
-          <w:szCs w:val="24"/>
-          <w:lang w:val="en-GB"/>
-        </w:rPr>
-        <w:t xml:space="preserve">). The problem </w:t>
-      </w:r>
-      <w:r>
-        <w:rPr>
-          <w:rFonts w:ascii="Times New Roman" w:hAnsi="Times New Roman" w:cs="Times New Roman"/>
-          <w:sz w:val="24"/>
-          <w:szCs w:val="24"/>
-          <w:lang w:val="en-GB"/>
-        </w:rPr>
-        <w:t>consists in the fact</w:t>
-      </w:r>
-      <w:r>
-        <w:rPr>
-          <w:rFonts w:ascii="Times New Roman" w:hAnsi="Times New Roman" w:cs="Times New Roman"/>
-          <w:sz w:val="24"/>
-          <w:szCs w:val="24"/>
-          <w:lang w:val="en-GB"/>
-        </w:rPr>
-        <w:t xml:space="preserve"> that when editing </w:t>
-      </w:r>
-      <w:r>
-        <w:rPr>
-          <w:rFonts w:ascii="Times New Roman" w:hAnsi="Times New Roman" w:cs="Times New Roman"/>
-          <w:i/>
-          <w:sz w:val="24"/>
-          <w:szCs w:val="24"/>
-          <w:lang w:val="en-GB"/>
-        </w:rPr>
-        <w:t>.</w:t>
-      </w:r>
-      <w:proofErr w:type="spellStart"/>
-      <w:r>
-        <w:rPr>
-          <w:rFonts w:ascii="Times New Roman" w:hAnsi="Times New Roman" w:cs="Times New Roman"/>
-          <w:i/>
-          <w:sz w:val="24"/>
-          <w:szCs w:val="24"/>
-          <w:lang w:val="en-GB"/>
-        </w:rPr>
-        <w:t>ts</w:t>
-      </w:r>
-      <w:proofErr w:type="spellEnd"/>
-      <w:r>
-        <w:rPr>
-          <w:rFonts w:ascii="Times New Roman" w:hAnsi="Times New Roman" w:cs="Times New Roman"/>
-          <w:sz w:val="24"/>
-          <w:szCs w:val="24"/>
-          <w:lang w:val="en-GB"/>
-        </w:rPr>
-        <w:t xml:space="preserve">, </w:t>
-      </w:r>
-      <w:r>
-        <w:rPr>
-          <w:rFonts w:ascii="Times New Roman" w:hAnsi="Times New Roman" w:cs="Times New Roman"/>
-          <w:sz w:val="24"/>
-          <w:szCs w:val="24"/>
-          <w:lang w:val="en-GB"/>
-        </w:rPr>
-        <w:t xml:space="preserve">although Jest notices the file changes, it does not run the tests. But, when removing </w:t>
-      </w:r>
-      <w:r>
-        <w:rPr>
-          <w:rFonts w:ascii="Times New Roman" w:hAnsi="Times New Roman" w:cs="Times New Roman"/>
-          <w:i/>
-          <w:sz w:val="24"/>
-          <w:szCs w:val="24"/>
-          <w:lang w:val="en-GB"/>
-        </w:rPr>
-        <w:t>*.</w:t>
-      </w:r>
-      <w:proofErr w:type="spellStart"/>
-      <w:r>
-        <w:rPr>
-          <w:rFonts w:ascii="Times New Roman" w:hAnsi="Times New Roman" w:cs="Times New Roman"/>
-          <w:i/>
-          <w:sz w:val="24"/>
-          <w:szCs w:val="24"/>
-          <w:lang w:val="en-GB"/>
-        </w:rPr>
-        <w:t>js</w:t>
-      </w:r>
-      <w:proofErr w:type="spellEnd"/>
-      <w:r>
-        <w:rPr>
-          <w:rFonts w:ascii="Times New Roman" w:hAnsi="Times New Roman" w:cs="Times New Roman"/>
-          <w:sz w:val="24"/>
-          <w:szCs w:val="24"/>
-          <w:lang w:val="en-GB"/>
-        </w:rPr>
-        <w:t xml:space="preserve"> from the </w:t>
-      </w:r>
-      <w:r>
-        <w:rPr>
-          <w:rFonts w:ascii="Times New Roman" w:hAnsi="Times New Roman" w:cs="Times New Roman"/>
-          <w:i/>
-          <w:sz w:val="24"/>
-          <w:szCs w:val="24"/>
-          <w:lang w:val="en-GB"/>
-        </w:rPr>
-        <w:t>.</w:t>
-      </w:r>
-      <w:proofErr w:type="spellStart"/>
-      <w:r>
-        <w:rPr>
-          <w:rFonts w:ascii="Times New Roman" w:hAnsi="Times New Roman" w:cs="Times New Roman"/>
-          <w:i/>
-          <w:sz w:val="24"/>
-          <w:szCs w:val="24"/>
-          <w:lang w:val="en-GB"/>
-        </w:rPr>
-        <w:t>gitignore</w:t>
-      </w:r>
-      <w:proofErr w:type="spellEnd"/>
+        <w:t>.gitignore</w:t>
+      </w:r>
       <w:r>
         <w:rPr>
           <w:rFonts w:ascii="Times New Roman" w:hAnsi="Times New Roman" w:cs="Times New Roman"/>
@@ -3486,20 +2540,8 @@
           <w:szCs w:val="24"/>
           <w:lang w:val="en-GB"/>
         </w:rPr>
-        <w:t>.</w:t>
-      </w:r>
-      <w:proofErr w:type="spellStart"/>
-      <w:r>
-        <w:rPr>
-          <w:rFonts w:ascii="Times New Roman" w:hAnsi="Times New Roman" w:cs="Times New Roman"/>
-          <w:i/>
-          <w:sz w:val="24"/>
-          <w:szCs w:val="24"/>
-          <w:lang w:val="en-GB"/>
-        </w:rPr>
-        <w:t>gitignore</w:t>
-      </w:r>
-      <w:proofErr w:type="spellEnd"/>
+        <w:t>.gitignore</w:t>
+      </w:r>
       <w:r>
         <w:rPr>
           <w:rFonts w:ascii="Times New Roman" w:hAnsi="Times New Roman" w:cs="Times New Roman"/>
@@ -4397,7 +3439,6 @@
         </w:rPr>
         <w:t xml:space="preserve"> </w:t>
       </w:r>
-      <w:proofErr w:type="spellStart"/>
       <w:r>
         <w:rPr>
           <w:rFonts w:ascii="Times New Roman" w:hAnsi="Times New Roman" w:cs="Times New Roman"/>
@@ -4408,7 +3449,6 @@
         </w:rPr>
         <w:t>package.json</w:t>
       </w:r>
-      <w:proofErr w:type="spellEnd"/>
       <w:r>
         <w:rPr>
           <w:rFonts w:ascii="Times New Roman" w:hAnsi="Times New Roman" w:cs="Times New Roman"/>
@@ -4570,9 +3610,59 @@
           <w:szCs w:val="24"/>
           <w:lang w:val="en-GB"/>
         </w:rPr>
-        <w:t>.</w:t>
-      </w:r>
-      <w:proofErr w:type="spellStart"/>
+        <w:t>.gitignore</w:t>
+      </w:r>
+      <w:r>
+        <w:rPr>
+          <w:rFonts w:ascii="Times New Roman" w:hAnsi="Times New Roman" w:cs="Times New Roman"/>
+          <w:sz w:val="24"/>
+          <w:szCs w:val="24"/>
+          <w:lang w:val="en-GB"/>
+        </w:rPr>
+        <w:t>, that will be automatically hidden, with:</w:t>
+      </w:r>
+    </w:p>
+    <w:p>
+      <w:pPr>
+        <w:jc w:val="both"/>
+        <w:rPr>
+          <w:rFonts w:ascii="Times New Roman" w:hAnsi="Times New Roman" w:cs="Times New Roman"/>
+          <w:sz w:val="24"/>
+          <w:szCs w:val="24"/>
+          <w:lang w:val="en-GB"/>
+        </w:rPr>
+      </w:pPr>
+    </w:p>
+    <w:p>
+      <w:pPr>
+        <w:jc w:val="both"/>
+        <w:rPr>
+          <w:rFonts w:ascii="Times New Roman" w:hAnsi="Times New Roman" w:cs="Times New Roman"/>
+          <w:sz w:val="24"/>
+          <w:szCs w:val="24"/>
+          <w:lang w:val="en-GB"/>
+        </w:rPr>
+      </w:pPr>
+    </w:p>
+    <w:p>
+      <w:pPr>
+        <w:jc w:val="both"/>
+        <w:rPr>
+          <w:rFonts w:ascii="Times New Roman" w:hAnsi="Times New Roman" w:cs="Times New Roman"/>
+          <w:sz w:val="24"/>
+          <w:szCs w:val="24"/>
+          <w:lang w:val="en-GB"/>
+        </w:rPr>
+      </w:pPr>
+      <w:r>
+        <w:rPr>
+          <w:rFonts w:ascii="Times New Roman" w:hAnsi="Times New Roman" w:cs="Times New Roman"/>
+          <w:sz w:val="24"/>
+          <w:szCs w:val="24"/>
+          <w:lang w:val="en-GB"/>
+        </w:rPr>
+        <w:t xml:space="preserve">After the whole preparation, the user must keep running the </w:t>
+      </w:r>
       <w:r>
         <w:rPr>
           <w:rFonts w:ascii="Times New Roman" w:hAnsi="Times New Roman" w:cs="Times New Roman"/>
@@ -4581,59 +3671,16 @@
           <w:szCs w:val="24"/>
           <w:lang w:val="en-GB"/>
         </w:rPr>
-        <w:t>gitignore</w:t>
-      </w:r>
-      <w:proofErr w:type="spellEnd"/>
-      <w:r>
-        <w:rPr>
-          <w:rFonts w:ascii="Times New Roman" w:hAnsi="Times New Roman" w:cs="Times New Roman"/>
-          <w:sz w:val="24"/>
-          <w:szCs w:val="24"/>
-          <w:lang w:val="en-GB"/>
-        </w:rPr>
-        <w:t>, that will be automatically hidden, with:</w:t>
-      </w:r>
-    </w:p>
-    <w:p>
-      <w:pPr>
-        <w:jc w:val="both"/>
-        <w:rPr>
-          <w:rFonts w:ascii="Times New Roman" w:hAnsi="Times New Roman" w:cs="Times New Roman"/>
-          <w:sz w:val="24"/>
-          <w:szCs w:val="24"/>
-          <w:lang w:val="en-GB"/>
-        </w:rPr>
-      </w:pPr>
-    </w:p>
-    <w:p>
-      <w:pPr>
-        <w:jc w:val="both"/>
-        <w:rPr>
-          <w:rFonts w:ascii="Times New Roman" w:hAnsi="Times New Roman" w:cs="Times New Roman"/>
-          <w:sz w:val="24"/>
-          <w:szCs w:val="24"/>
-          <w:lang w:val="en-GB"/>
-        </w:rPr>
-      </w:pPr>
-    </w:p>
-    <w:p>
-      <w:pPr>
-        <w:jc w:val="both"/>
-        <w:rPr>
-          <w:rFonts w:ascii="Times New Roman" w:hAnsi="Times New Roman" w:cs="Times New Roman"/>
-          <w:sz w:val="24"/>
-          <w:szCs w:val="24"/>
-          <w:lang w:val="en-GB"/>
-        </w:rPr>
-      </w:pPr>
-      <w:r>
-        <w:rPr>
-          <w:rFonts w:ascii="Times New Roman" w:hAnsi="Times New Roman" w:cs="Times New Roman"/>
-          <w:sz w:val="24"/>
-          <w:szCs w:val="24"/>
-          <w:lang w:val="en-GB"/>
-        </w:rPr>
-        <w:t xml:space="preserve">After the whole preparation, the user must keep running the </w:t>
+        <w:t>“tsc –watch”</w:t>
+      </w:r>
+      <w:r>
+        <w:rPr>
+          <w:rFonts w:ascii="Times New Roman" w:hAnsi="Times New Roman" w:cs="Times New Roman"/>
+          <w:sz w:val="24"/>
+          <w:szCs w:val="24"/>
+          <w:lang w:val="en-GB"/>
+        </w:rPr>
+        <w:t xml:space="preserve"> and run </w:t>
       </w:r>
       <w:r>
         <w:rPr>
@@ -4643,9 +3690,17 @@
           <w:szCs w:val="24"/>
           <w:lang w:val="en-GB"/>
         </w:rPr>
-        <w:t>“</w:t>
-      </w:r>
-      <w:proofErr w:type="spellStart"/>
+        <w:t>“jest –watch”</w:t>
+      </w:r>
+      <w:r>
+        <w:rPr>
+          <w:rFonts w:ascii="Times New Roman" w:hAnsi="Times New Roman" w:cs="Times New Roman"/>
+          <w:sz w:val="24"/>
+          <w:szCs w:val="24"/>
+          <w:lang w:val="en-GB"/>
+        </w:rPr>
+        <w:t xml:space="preserve">. Edit the </w:t>
+      </w:r>
       <w:r>
         <w:rPr>
           <w:rFonts w:ascii="Times New Roman" w:hAnsi="Times New Roman" w:cs="Times New Roman"/>
@@ -4654,9 +3709,26 @@
           <w:szCs w:val="24"/>
           <w:lang w:val="en-GB"/>
         </w:rPr>
-        <w:t>tsc</w:t>
-      </w:r>
-      <w:proofErr w:type="spellEnd"/>
+        <w:t>sum.test.js</w:t>
+      </w:r>
+      <w:r>
+        <w:rPr>
+          <w:rFonts w:ascii="Times New Roman" w:hAnsi="Times New Roman" w:cs="Times New Roman"/>
+          <w:sz w:val="24"/>
+          <w:szCs w:val="24"/>
+          <w:lang w:val="en-GB"/>
+        </w:rPr>
+        <w:t xml:space="preserve"> and observe if the Jest notices the file ch</w:t>
+      </w:r>
+      <w:r>
+        <w:rPr>
+          <w:rFonts w:ascii="Times New Roman" w:hAnsi="Times New Roman" w:cs="Times New Roman"/>
+          <w:sz w:val="24"/>
+          <w:szCs w:val="24"/>
+          <w:lang w:val="en-GB"/>
+        </w:rPr>
+        <w:t xml:space="preserve">ange and if it runs any tests. Finally, the user should try removing the </w:t>
+      </w:r>
       <w:r>
         <w:rPr>
           <w:rFonts w:ascii="Times New Roman" w:hAnsi="Times New Roman" w:cs="Times New Roman"/>
@@ -4665,95 +3737,7 @@
           <w:szCs w:val="24"/>
           <w:lang w:val="en-GB"/>
         </w:rPr>
-        <w:t xml:space="preserve"> –watch”</w:t>
-      </w:r>
-      <w:r>
-        <w:rPr>
-          <w:rFonts w:ascii="Times New Roman" w:hAnsi="Times New Roman" w:cs="Times New Roman"/>
-          <w:sz w:val="24"/>
-          <w:szCs w:val="24"/>
-          <w:lang w:val="en-GB"/>
-        </w:rPr>
-        <w:t xml:space="preserve"> and run </w:t>
-      </w:r>
-      <w:r>
-        <w:rPr>
-          <w:rFonts w:ascii="Times New Roman" w:hAnsi="Times New Roman" w:cs="Times New Roman"/>
-          <w:i/>
-          <w:sz w:val="24"/>
-          <w:szCs w:val="24"/>
-          <w:lang w:val="en-GB"/>
-        </w:rPr>
-        <w:t>“jest –watch”</w:t>
-      </w:r>
-      <w:r>
-        <w:rPr>
-          <w:rFonts w:ascii="Times New Roman" w:hAnsi="Times New Roman" w:cs="Times New Roman"/>
-          <w:sz w:val="24"/>
-          <w:szCs w:val="24"/>
-          <w:lang w:val="en-GB"/>
-        </w:rPr>
-        <w:t xml:space="preserve">. Edit the </w:t>
-      </w:r>
-      <w:r>
-        <w:rPr>
-          <w:rFonts w:ascii="Times New Roman" w:hAnsi="Times New Roman" w:cs="Times New Roman"/>
-          <w:i/>
-          <w:sz w:val="24"/>
-          <w:szCs w:val="24"/>
-          <w:lang w:val="en-GB"/>
-        </w:rPr>
-        <w:t>sum.test.js</w:t>
-      </w:r>
-      <w:r>
-        <w:rPr>
-          <w:rFonts w:ascii="Times New Roman" w:hAnsi="Times New Roman" w:cs="Times New Roman"/>
-          <w:sz w:val="24"/>
-          <w:szCs w:val="24"/>
-          <w:lang w:val="en-GB"/>
-        </w:rPr>
-        <w:t xml:space="preserve"> and observe if the Jest notices the file ch</w:t>
-      </w:r>
-      <w:r>
-        <w:rPr>
-          <w:rFonts w:ascii="Times New Roman" w:hAnsi="Times New Roman" w:cs="Times New Roman"/>
-          <w:sz w:val="24"/>
-          <w:szCs w:val="24"/>
-          <w:lang w:val="en-GB"/>
-        </w:rPr>
-        <w:t xml:space="preserve">ange and if it runs any tests. Finally, the user should try removing the </w:t>
-      </w:r>
-      <w:r>
-        <w:rPr>
-          <w:rFonts w:ascii="Times New Roman" w:hAnsi="Times New Roman" w:cs="Times New Roman"/>
-          <w:i/>
-          <w:sz w:val="24"/>
-          <w:szCs w:val="24"/>
-          <w:lang w:val="en-GB"/>
-        </w:rPr>
-        <w:t>“*.</w:t>
-      </w:r>
-      <w:proofErr w:type="spellStart"/>
-      <w:r>
-        <w:rPr>
-          <w:rFonts w:ascii="Times New Roman" w:hAnsi="Times New Roman" w:cs="Times New Roman"/>
-          <w:i/>
-          <w:sz w:val="24"/>
-          <w:szCs w:val="24"/>
-          <w:lang w:val="en-GB"/>
-        </w:rPr>
-        <w:t>js</w:t>
-      </w:r>
-      <w:proofErr w:type="spellEnd"/>
-      <w:r>
-        <w:rPr>
-          <w:rFonts w:ascii="Times New Roman" w:hAnsi="Times New Roman" w:cs="Times New Roman"/>
-          <w:i/>
-          <w:sz w:val="24"/>
-          <w:szCs w:val="24"/>
-          <w:lang w:val="en-GB"/>
-        </w:rPr>
-        <w:t>”</w:t>
+        <w:t>“*.js”</w:t>
       </w:r>
       <w:r>
         <w:rPr>
@@ -4845,27 +3829,7 @@
           <w:szCs w:val="28"/>
           <w:lang w:val="en-GB"/>
         </w:rPr>
-        <w:t xml:space="preserve">Taking into account that the only files that are affected by this problem are the </w:t>
-      </w:r>
-      <w:proofErr w:type="spellStart"/>
-      <w:r>
-        <w:rPr>
-          <w:rFonts w:ascii="Times New Roman" w:hAnsi="Times New Roman" w:cs="Times New Roman"/>
-          <w:sz w:val="24"/>
-          <w:szCs w:val="28"/>
-          <w:lang w:val="en-GB"/>
-        </w:rPr>
-        <w:t>TypeScript</w:t>
-      </w:r>
-      <w:proofErr w:type="spellEnd"/>
-      <w:r>
-        <w:rPr>
-          <w:rFonts w:ascii="Times New Roman" w:hAnsi="Times New Roman" w:cs="Times New Roman"/>
-          <w:sz w:val="24"/>
-          <w:szCs w:val="28"/>
-          <w:lang w:val="en-GB"/>
-        </w:rPr>
-        <w:t xml:space="preserve"> t</w:t>
+        <w:t>Taking into account that the only files that are affected by this problem are the TypeScript t</w:t>
       </w:r>
       <w:r>
         <w:rPr>
@@ -4910,9 +3874,26 @@
           <w:szCs w:val="28"/>
           <w:lang w:val="en-GB"/>
         </w:rPr>
-        <w:t>jest/e2e/coverage-remapping/__tests__/covered-</w:t>
-      </w:r>
-      <w:proofErr w:type="spellStart"/>
+        <w:t>jest/e2e/coverage-remapping/__tests__/covered-test.ts</w:t>
+      </w:r>
+      <w:r>
+        <w:rPr>
+          <w:rFonts w:ascii="Times New Roman" w:hAnsi="Times New Roman" w:cs="Times New Roman"/>
+          <w:sz w:val="24"/>
+          <w:szCs w:val="28"/>
+          <w:lang w:val="en-GB"/>
+        </w:rPr>
+        <w:t xml:space="preserve">, which requires </w:t>
+      </w:r>
+      <w:r>
+        <w:rPr>
+          <w:rFonts w:ascii="Times New Roman" w:hAnsi="Times New Roman" w:cs="Times New Roman"/>
+          <w:sz w:val="24"/>
+          <w:szCs w:val="28"/>
+          <w:lang w:val="en-GB"/>
+        </w:rPr>
+        <w:t xml:space="preserve">the file </w:t>
+      </w:r>
       <w:r>
         <w:rPr>
           <w:rFonts w:ascii="Times New Roman" w:hAnsi="Times New Roman" w:cs="Times New Roman"/>
@@ -4921,49 +3902,8 @@
           <w:szCs w:val="28"/>
           <w:lang w:val="en-GB"/>
         </w:rPr>
-        <w:t>test.ts</w:t>
-      </w:r>
-      <w:proofErr w:type="spellEnd"/>
-      <w:r>
-        <w:rPr>
-          <w:rFonts w:ascii="Times New Roman" w:hAnsi="Times New Roman" w:cs="Times New Roman"/>
-          <w:sz w:val="24"/>
-          <w:szCs w:val="28"/>
-          <w:lang w:val="en-GB"/>
-        </w:rPr>
-        <w:t xml:space="preserve">, which requires </w:t>
-      </w:r>
-      <w:r>
-        <w:rPr>
-          <w:rFonts w:ascii="Times New Roman" w:hAnsi="Times New Roman" w:cs="Times New Roman"/>
-          <w:sz w:val="24"/>
-          <w:szCs w:val="28"/>
-          <w:lang w:val="en-GB"/>
-        </w:rPr>
-        <w:t xml:space="preserve">the file </w:t>
-      </w:r>
-      <w:r>
-        <w:rPr>
-          <w:rFonts w:ascii="Times New Roman" w:hAnsi="Times New Roman" w:cs="Times New Roman"/>
-          <w:i/>
-          <w:sz w:val="24"/>
-          <w:szCs w:val="28"/>
-          <w:lang w:val="en-GB"/>
-        </w:rPr>
-        <w:t>jest/e2e/coverage-remapping/</w:t>
-      </w:r>
-      <w:proofErr w:type="spellStart"/>
-      <w:r>
-        <w:rPr>
-          <w:rFonts w:ascii="Times New Roman" w:hAnsi="Times New Roman" w:cs="Times New Roman"/>
-          <w:i/>
-          <w:sz w:val="24"/>
-          <w:szCs w:val="28"/>
-          <w:lang w:val="en-GB"/>
-        </w:rPr>
-        <w:t>covered.ts</w:t>
-      </w:r>
-      <w:proofErr w:type="spellEnd"/>
+        <w:t>jest/e2e/coverage-remapping/covered.ts</w:t>
+      </w:r>
     </w:p>
     <w:p>
       <w:pPr>
@@ -4991,7 +3931,6 @@
         </w:rPr>
         <w:t>jest/e2e/typescript-coverage/__tests__/covered-</w:t>
       </w:r>
-      <w:proofErr w:type="spellStart"/>
       <w:r>
         <w:rPr>
           <w:rFonts w:ascii="Times New Roman" w:hAnsi="Times New Roman" w:cs="Times New Roman"/>
@@ -5013,7 +3952,6 @@
         </w:rPr>
         <w:t>.ts</w:t>
       </w:r>
-      <w:proofErr w:type="spellEnd"/>
       <w:r>
         <w:rPr>
           <w:rFonts w:ascii="Times New Roman" w:hAnsi="Times New Roman" w:cs="Times New Roman"/>
@@ -5040,20 +3978,8 @@
           <w:szCs w:val="28"/>
           <w:lang w:val="en-GB"/>
         </w:rPr>
-        <w:t>jest/e2e/ typescript-coverage /</w:t>
-      </w:r>
-      <w:proofErr w:type="spellStart"/>
-      <w:r>
-        <w:rPr>
-          <w:rFonts w:ascii="Times New Roman" w:hAnsi="Times New Roman" w:cs="Times New Roman"/>
-          <w:i/>
-          <w:sz w:val="24"/>
-          <w:szCs w:val="28"/>
-          <w:lang w:val="en-GB"/>
-        </w:rPr>
-        <w:t>covered.ts</w:t>
-      </w:r>
-      <w:proofErr w:type="spellEnd"/>
+        <w:t>jest/e2e/ typescript-coverage /covered.ts</w:t>
+      </w:r>
     </w:p>
     <w:p>
       <w:pPr>
@@ -5079,9 +4005,17 @@
           <w:szCs w:val="28"/>
           <w:lang w:val="en-GB"/>
         </w:rPr>
-        <w:t>jest/examples/typescript/__tests__/sum-</w:t>
-      </w:r>
-      <w:proofErr w:type="spellStart"/>
+        <w:t>jest/examples/typescript/__tests__/sum-test.ts</w:t>
+      </w:r>
+      <w:r>
+        <w:rPr>
+          <w:rFonts w:ascii="Times New Roman" w:hAnsi="Times New Roman" w:cs="Times New Roman"/>
+          <w:sz w:val="24"/>
+          <w:szCs w:val="28"/>
+          <w:lang w:val="en-GB"/>
+        </w:rPr>
+        <w:t xml:space="preserve">, which requires the files </w:t>
+      </w:r>
       <w:r>
         <w:rPr>
           <w:rFonts w:ascii="Times New Roman" w:hAnsi="Times New Roman" w:cs="Times New Roman"/>
@@ -5090,17 +4024,16 @@
           <w:szCs w:val="28"/>
           <w:lang w:val="en-GB"/>
         </w:rPr>
-        <w:t>test.ts</w:t>
-      </w:r>
-      <w:proofErr w:type="spellEnd"/>
-      <w:r>
-        <w:rPr>
-          <w:rFonts w:ascii="Times New Roman" w:hAnsi="Times New Roman" w:cs="Times New Roman"/>
-          <w:sz w:val="24"/>
-          <w:szCs w:val="28"/>
-          <w:lang w:val="en-GB"/>
-        </w:rPr>
-        <w:t xml:space="preserve">, which requires the files </w:t>
+        <w:t>jest/examples/typescript/sum.js</w:t>
+      </w:r>
+      <w:r>
+        <w:rPr>
+          <w:rFonts w:ascii="Times New Roman" w:hAnsi="Times New Roman" w:cs="Times New Roman"/>
+          <w:sz w:val="24"/>
+          <w:szCs w:val="28"/>
+          <w:lang w:val="en-GB"/>
+        </w:rPr>
+        <w:t xml:space="preserve"> and </w:t>
       </w:r>
       <w:r>
         <w:rPr>
@@ -5110,39 +4043,8 @@
           <w:szCs w:val="28"/>
           <w:lang w:val="en-GB"/>
         </w:rPr>
-        <w:t>jest/examples/typescript/sum.js</w:t>
-      </w:r>
-      <w:r>
-        <w:rPr>
-          <w:rFonts w:ascii="Times New Roman" w:hAnsi="Times New Roman" w:cs="Times New Roman"/>
-          <w:sz w:val="24"/>
-          <w:szCs w:val="28"/>
-          <w:lang w:val="en-GB"/>
-        </w:rPr>
-        <w:t xml:space="preserve"> and </w:t>
-      </w:r>
-      <w:r>
-        <w:rPr>
-          <w:rFonts w:ascii="Times New Roman" w:hAnsi="Times New Roman" w:cs="Times New Roman"/>
-          <w:i/>
-          <w:sz w:val="24"/>
-          <w:szCs w:val="28"/>
-          <w:lang w:val="en-GB"/>
-        </w:rPr>
-        <w:t>jest/examples/typescript/</w:t>
-      </w:r>
-      <w:proofErr w:type="spellStart"/>
-      <w:r>
-        <w:rPr>
-          <w:rFonts w:ascii="Times New Roman" w:hAnsi="Times New Roman" w:cs="Times New Roman"/>
-          <w:i/>
-          <w:sz w:val="24"/>
-          <w:szCs w:val="28"/>
-          <w:lang w:val="en-GB"/>
-        </w:rPr>
-        <w:t>sum.ts</w:t>
-      </w:r>
-      <w:proofErr w:type="spellEnd"/>
+        <w:t>jest/examples/typescript/sum.ts</w:t>
+      </w:r>
     </w:p>
     <w:p>
       <w:pPr>
@@ -5168,9 +4070,46 @@
           <w:szCs w:val="28"/>
           <w:lang w:val="en-GB"/>
         </w:rPr>
-        <w:t>jest/examples/typescript/__tests__/sub-</w:t>
-      </w:r>
-      <w:proofErr w:type="spellStart"/>
+        <w:t>jest/examples/typescript/__tests__/sub-test.ts</w:t>
+      </w:r>
+      <w:r>
+        <w:rPr>
+          <w:rFonts w:ascii="Times New Roman" w:hAnsi="Times New Roman" w:cs="Times New Roman"/>
+          <w:sz w:val="24"/>
+          <w:szCs w:val="28"/>
+          <w:lang w:val="en-GB"/>
+        </w:rPr>
+        <w:t>, which requires the same files in the previous point.</w:t>
+      </w:r>
+    </w:p>
+    <w:p>
+      <w:pPr>
+        <w:jc w:val="both"/>
+        <w:rPr>
+          <w:rFonts w:ascii="Times New Roman" w:hAnsi="Times New Roman" w:cs="Times New Roman"/>
+          <w:sz w:val="24"/>
+          <w:szCs w:val="28"/>
+          <w:lang w:val="en-GB"/>
+        </w:rPr>
+      </w:pPr>
+      <w:r>
+        <w:rPr>
+          <w:rFonts w:ascii="Times New Roman" w:hAnsi="Times New Roman" w:cs="Times New Roman"/>
+          <w:sz w:val="24"/>
+          <w:szCs w:val="28"/>
+          <w:lang w:val="en-GB"/>
+        </w:rPr>
+        <w:t xml:space="preserve">Finally, </w:t>
+      </w:r>
+      <w:r>
+        <w:rPr>
+          <w:rFonts w:ascii="Times New Roman" w:hAnsi="Times New Roman" w:cs="Times New Roman"/>
+          <w:sz w:val="24"/>
+          <w:szCs w:val="28"/>
+          <w:lang w:val="en-GB"/>
+        </w:rPr>
+        <w:t xml:space="preserve">the </w:t>
+      </w:r>
       <w:r>
         <w:rPr>
           <w:rFonts w:ascii="Times New Roman" w:hAnsi="Times New Roman" w:cs="Times New Roman"/>
@@ -5179,90 +4118,27 @@
           <w:szCs w:val="28"/>
           <w:lang w:val="en-GB"/>
         </w:rPr>
+        <w:t>.gitignore</w:t>
+      </w:r>
+      <w:r>
+        <w:rPr>
+          <w:rFonts w:ascii="Times New Roman" w:hAnsi="Times New Roman" w:cs="Times New Roman"/>
+          <w:sz w:val="24"/>
+          <w:szCs w:val="28"/>
+          <w:lang w:val="en-GB"/>
+        </w:rPr>
+        <w:t xml:space="preserve"> files are the ones that affect the </w:t>
+      </w:r>
+      <w:r>
+        <w:rPr>
+          <w:rFonts w:ascii="Times New Roman" w:hAnsi="Times New Roman" w:cs="Times New Roman"/>
+          <w:i/>
+          <w:sz w:val="24"/>
+          <w:szCs w:val="28"/>
+          <w:lang w:val="en-GB"/>
+        </w:rPr>
         <w:t>test.ts</w:t>
       </w:r>
-      <w:proofErr w:type="spellEnd"/>
-      <w:r>
-        <w:rPr>
-          <w:rFonts w:ascii="Times New Roman" w:hAnsi="Times New Roman" w:cs="Times New Roman"/>
-          <w:sz w:val="24"/>
-          <w:szCs w:val="28"/>
-          <w:lang w:val="en-GB"/>
-        </w:rPr>
-        <w:t>, which requires the same files in the previous point.</w:t>
-      </w:r>
-    </w:p>
-    <w:p>
-      <w:pPr>
-        <w:jc w:val="both"/>
-        <w:rPr>
-          <w:rFonts w:ascii="Times New Roman" w:hAnsi="Times New Roman" w:cs="Times New Roman"/>
-          <w:sz w:val="24"/>
-          <w:szCs w:val="28"/>
-          <w:lang w:val="en-GB"/>
-        </w:rPr>
-      </w:pPr>
-      <w:r>
-        <w:rPr>
-          <w:rFonts w:ascii="Times New Roman" w:hAnsi="Times New Roman" w:cs="Times New Roman"/>
-          <w:sz w:val="24"/>
-          <w:szCs w:val="28"/>
-          <w:lang w:val="en-GB"/>
-        </w:rPr>
-        <w:t xml:space="preserve">Finally, </w:t>
-      </w:r>
-      <w:r>
-        <w:rPr>
-          <w:rFonts w:ascii="Times New Roman" w:hAnsi="Times New Roman" w:cs="Times New Roman"/>
-          <w:sz w:val="24"/>
-          <w:szCs w:val="28"/>
-          <w:lang w:val="en-GB"/>
-        </w:rPr>
-        <w:t xml:space="preserve">the </w:t>
-      </w:r>
-      <w:r>
-        <w:rPr>
-          <w:rFonts w:ascii="Times New Roman" w:hAnsi="Times New Roman" w:cs="Times New Roman"/>
-          <w:i/>
-          <w:sz w:val="24"/>
-          <w:szCs w:val="28"/>
-          <w:lang w:val="en-GB"/>
-        </w:rPr>
-        <w:t>.</w:t>
-      </w:r>
-      <w:proofErr w:type="spellStart"/>
-      <w:r>
-        <w:rPr>
-          <w:rFonts w:ascii="Times New Roman" w:hAnsi="Times New Roman" w:cs="Times New Roman"/>
-          <w:i/>
-          <w:sz w:val="24"/>
-          <w:szCs w:val="28"/>
-          <w:lang w:val="en-GB"/>
-        </w:rPr>
-        <w:t>gitignore</w:t>
-      </w:r>
-      <w:proofErr w:type="spellEnd"/>
-      <w:r>
-        <w:rPr>
-          <w:rFonts w:ascii="Times New Roman" w:hAnsi="Times New Roman" w:cs="Times New Roman"/>
-          <w:sz w:val="24"/>
-          <w:szCs w:val="28"/>
-          <w:lang w:val="en-GB"/>
-        </w:rPr>
-        <w:t xml:space="preserve"> files are the ones that affect the </w:t>
-      </w:r>
-      <w:proofErr w:type="spellStart"/>
-      <w:r>
-        <w:rPr>
-          <w:rFonts w:ascii="Times New Roman" w:hAnsi="Times New Roman" w:cs="Times New Roman"/>
-          <w:i/>
-          <w:sz w:val="24"/>
-          <w:szCs w:val="28"/>
-          <w:lang w:val="en-GB"/>
-        </w:rPr>
-        <w:t>test.ts</w:t>
-      </w:r>
-      <w:proofErr w:type="spellEnd"/>
       <w:r>
         <w:rPr>
           <w:rFonts w:ascii="Times New Roman" w:hAnsi="Times New Roman" w:cs="Times New Roman"/>
@@ -5297,20 +4173,8 @@
           <w:szCs w:val="28"/>
           <w:lang w:val="en-GB"/>
         </w:rPr>
-        <w:t>jest/.</w:t>
-      </w:r>
-      <w:proofErr w:type="spellStart"/>
-      <w:r>
-        <w:rPr>
-          <w:rFonts w:ascii="Times New Roman" w:hAnsi="Times New Roman" w:cs="Times New Roman"/>
-          <w:i/>
-          <w:sz w:val="24"/>
-          <w:szCs w:val="28"/>
-          <w:lang w:val="en-GB"/>
-        </w:rPr>
-        <w:t>gitignore</w:t>
-      </w:r>
-      <w:proofErr w:type="spellEnd"/>
+        <w:t>jest/.gitignore</w:t>
+      </w:r>
     </w:p>
     <w:p>
       <w:pPr>
@@ -5336,20 +4200,8 @@
           <w:szCs w:val="28"/>
           <w:lang w:val="en-GB"/>
         </w:rPr>
-        <w:t>jest/e2e/coverage-report/.</w:t>
-      </w:r>
-      <w:proofErr w:type="spellStart"/>
-      <w:r>
-        <w:rPr>
-          <w:rFonts w:ascii="Times New Roman" w:hAnsi="Times New Roman" w:cs="Times New Roman"/>
-          <w:i/>
-          <w:sz w:val="24"/>
-          <w:szCs w:val="28"/>
-          <w:lang w:val="en-GB"/>
-        </w:rPr>
-        <w:t>gitignore</w:t>
-      </w:r>
-      <w:proofErr w:type="spellEnd"/>
+        <w:t>jest/e2e/coverage-report/.gitignore</w:t>
+      </w:r>
     </w:p>
     <w:p>
       <w:pPr>
@@ -5375,9 +4227,28 @@
           <w:szCs w:val="28"/>
           <w:lang w:val="en-GB"/>
         </w:rPr>
-        <w:t>jest/examples/react-native/.</w:t>
-      </w:r>
-      <w:proofErr w:type="spellStart"/>
+        <w:t>jest/examples/react-native/.gitignore</w:t>
+      </w:r>
+    </w:p>
+    <w:p>
+      <w:pPr>
+        <w:jc w:val="both"/>
+        <w:rPr>
+          <w:rFonts w:ascii="Times New Roman" w:hAnsi="Times New Roman" w:cs="Times New Roman"/>
+          <w:sz w:val="24"/>
+          <w:szCs w:val="28"/>
+          <w:lang w:val="en-GB"/>
+        </w:rPr>
+      </w:pPr>
+      <w:r>
+        <w:rPr>
+          <w:rFonts w:ascii="Times New Roman" w:hAnsi="Times New Roman" w:cs="Times New Roman"/>
+          <w:sz w:val="24"/>
+          <w:szCs w:val="28"/>
+          <w:lang w:val="en-GB"/>
+        </w:rPr>
+        <w:t xml:space="preserve">The last two files may be ignored during the solving of this issue, since the solution for both of them must be exactly the same as the one in the first </w:t>
+      </w:r>
       <w:r>
         <w:rPr>
           <w:rFonts w:ascii="Times New Roman" w:hAnsi="Times New Roman" w:cs="Times New Roman"/>
@@ -5386,51 +4257,8 @@
           <w:szCs w:val="28"/>
           <w:lang w:val="en-GB"/>
         </w:rPr>
-        <w:t>gitignore</w:t>
-      </w:r>
-      <w:proofErr w:type="spellEnd"/>
-    </w:p>
-    <w:p>
-      <w:pPr>
-        <w:jc w:val="both"/>
-        <w:rPr>
-          <w:rFonts w:ascii="Times New Roman" w:hAnsi="Times New Roman" w:cs="Times New Roman"/>
-          <w:sz w:val="24"/>
-          <w:szCs w:val="28"/>
-          <w:lang w:val="en-GB"/>
-        </w:rPr>
-      </w:pPr>
-      <w:r>
-        <w:rPr>
-          <w:rFonts w:ascii="Times New Roman" w:hAnsi="Times New Roman" w:cs="Times New Roman"/>
-          <w:sz w:val="24"/>
-          <w:szCs w:val="28"/>
-          <w:lang w:val="en-GB"/>
-        </w:rPr>
-        <w:t xml:space="preserve">The last two files may be ignored during the solving of this issue, since the solution for both of them must be exactly the same as the one in the first </w:t>
-      </w:r>
-      <w:r>
-        <w:rPr>
-          <w:rFonts w:ascii="Times New Roman" w:hAnsi="Times New Roman" w:cs="Times New Roman"/>
-          <w:i/>
-          <w:sz w:val="24"/>
-          <w:szCs w:val="28"/>
-          <w:lang w:val="en-GB"/>
-        </w:rPr>
-        <w:t>.</w:t>
-      </w:r>
-      <w:proofErr w:type="spellStart"/>
-      <w:r>
-        <w:rPr>
-          <w:rFonts w:ascii="Times New Roman" w:hAnsi="Times New Roman" w:cs="Times New Roman"/>
-          <w:i/>
-          <w:sz w:val="24"/>
-          <w:szCs w:val="28"/>
-          <w:lang w:val="en-GB"/>
-        </w:rPr>
-        <w:t>gitignore</w:t>
-      </w:r>
-      <w:proofErr w:type="spellEnd"/>
+        <w:t>.gitignore</w:t>
+      </w:r>
       <w:r>
         <w:rPr>
           <w:rFonts w:ascii="Times New Roman" w:hAnsi="Times New Roman" w:cs="Times New Roman"/>
@@ -5520,27 +4348,7 @@
           <w:szCs w:val="28"/>
           <w:lang w:val="en-GB"/>
         </w:rPr>
-        <w:t xml:space="preserve">sitory we found out that, taking into account the description of the issue that was </w:t>
-      </w:r>
-      <w:proofErr w:type="gramStart"/>
-      <w:r>
-        <w:rPr>
-          <w:rFonts w:ascii="Times New Roman" w:hAnsi="Times New Roman" w:cs="Times New Roman"/>
-          <w:sz w:val="24"/>
-          <w:szCs w:val="28"/>
-          <w:lang w:val="en-GB"/>
-        </w:rPr>
-        <w:t>given,</w:t>
-      </w:r>
-      <w:proofErr w:type="gramEnd"/>
-      <w:r>
-        <w:rPr>
-          <w:rFonts w:ascii="Times New Roman" w:hAnsi="Times New Roman" w:cs="Times New Roman"/>
-          <w:sz w:val="24"/>
-          <w:szCs w:val="28"/>
-          <w:lang w:val="en-GB"/>
-        </w:rPr>
-        <w:t xml:space="preserve"> the only files that were being affected </w:t>
+        <w:t xml:space="preserve">sitory we found out that, taking into account the description of the issue that was given, the only files that were being affected </w:t>
       </w:r>
       <w:r>
         <w:rPr>
@@ -5558,27 +4366,7 @@
           <w:szCs w:val="28"/>
           <w:lang w:val="en-GB"/>
         </w:rPr>
-        <w:t xml:space="preserve"> the problem were the </w:t>
-      </w:r>
-      <w:proofErr w:type="spellStart"/>
-      <w:r>
-        <w:rPr>
-          <w:rFonts w:ascii="Times New Roman" w:hAnsi="Times New Roman" w:cs="Times New Roman"/>
-          <w:sz w:val="24"/>
-          <w:szCs w:val="28"/>
-          <w:lang w:val="en-GB"/>
-        </w:rPr>
-        <w:t>TypeScript</w:t>
-      </w:r>
-      <w:proofErr w:type="spellEnd"/>
-      <w:r>
-        <w:rPr>
-          <w:rFonts w:ascii="Times New Roman" w:hAnsi="Times New Roman" w:cs="Times New Roman"/>
-          <w:sz w:val="24"/>
-          <w:szCs w:val="28"/>
-          <w:lang w:val="en-GB"/>
-        </w:rPr>
-        <w:t xml:space="preserve"> tests. This being said, the UML for this issue’s architecture is the following:</w:t>
+        <w:t xml:space="preserve"> the problem were the TypeScript tests. This being said, the UML for this issue’s architecture is the following:</w:t>
       </w:r>
     </w:p>
     <w:p>
@@ -5653,9 +4441,45 @@
           <w:szCs w:val="32"/>
           <w:lang w:val="en-GB"/>
         </w:rPr>
-        <w:t>.</w:t>
-      </w:r>
-      <w:proofErr w:type="spellStart"/>
+        <w:t>.gitignore</w:t>
+      </w:r>
+      <w:r>
+        <w:rPr>
+          <w:rFonts w:ascii="Times New Roman" w:hAnsi="Times New Roman" w:cs="Times New Roman"/>
+          <w:sz w:val="24"/>
+          <w:szCs w:val="32"/>
+          <w:lang w:val="en-GB"/>
+        </w:rPr>
+        <w:t xml:space="preserve"> file. So the UML should remain the same as the one showed in the System Architecture point.</w:t>
+      </w:r>
+    </w:p>
+    <w:p>
+      <w:pPr>
+        <w:rPr>
+          <w:rFonts w:ascii="Times New Roman" w:hAnsi="Times New Roman" w:cs="Times New Roman"/>
+          <w:sz w:val="24"/>
+          <w:szCs w:val="32"/>
+          <w:lang w:val="en-GB"/>
+        </w:rPr>
+      </w:pPr>
+      <w:r>
+        <w:rPr>
+          <w:rFonts w:ascii="Times New Roman" w:hAnsi="Times New Roman" w:cs="Times New Roman"/>
+          <w:sz w:val="24"/>
+          <w:szCs w:val="32"/>
+          <w:lang w:val="en-GB"/>
+        </w:rPr>
+        <w:t>We</w:t>
+      </w:r>
+      <w:r>
+        <w:rPr>
+          <w:rFonts w:ascii="Times New Roman" w:hAnsi="Times New Roman" w:cs="Times New Roman"/>
+          <w:sz w:val="24"/>
+          <w:szCs w:val="32"/>
+          <w:lang w:val="en-GB"/>
+        </w:rPr>
+        <w:t xml:space="preserve"> have thought of changing this </w:t>
+      </w:r>
       <w:r>
         <w:rPr>
           <w:rFonts w:ascii="Times New Roman" w:hAnsi="Times New Roman" w:cs="Times New Roman"/>
@@ -5664,9 +4488,8 @@
           <w:szCs w:val="32"/>
           <w:lang w:val="en-GB"/>
         </w:rPr>
-        <w:t>gitignore</w:t>
-      </w:r>
-      <w:proofErr w:type="spellEnd"/>
+        <w:t>.gitignore</w:t>
+      </w:r>
       <w:r>
         <w:rPr>
           <w:rFonts w:ascii="Times New Roman" w:hAnsi="Times New Roman" w:cs="Times New Roman"/>
@@ -5674,18 +4497,18 @@
           <w:szCs w:val="32"/>
           <w:lang w:val="en-GB"/>
         </w:rPr>
-        <w:t xml:space="preserve"> file. So the UML should remain the same as the one showed in the System Architecture point.</w:t>
-      </w:r>
-    </w:p>
-    <w:p>
-      <w:pPr>
-        <w:rPr>
-          <w:rFonts w:ascii="Times New Roman" w:hAnsi="Times New Roman" w:cs="Times New Roman"/>
+        <w:t xml:space="preserve"> in a way that keeps allowing Jest to ignore the changes in </w:t>
+      </w:r>
+      <w:r>
+        <w:rPr>
+          <w:rFonts w:ascii="Times New Roman" w:hAnsi="Times New Roman" w:cs="Times New Roman"/>
+          <w:i/>
           <w:sz w:val="24"/>
           <w:szCs w:val="32"/>
           <w:lang w:val="en-GB"/>
         </w:rPr>
-      </w:pPr>
+        <w:t>.js</w:t>
+      </w:r>
       <w:r>
         <w:rPr>
           <w:rFonts w:ascii="Times New Roman" w:hAnsi="Times New Roman" w:cs="Times New Roman"/>
@@ -5693,16 +4516,26 @@
           <w:szCs w:val="32"/>
           <w:lang w:val="en-GB"/>
         </w:rPr>
-        <w:t>We</w:t>
-      </w:r>
-      <w:r>
-        <w:rPr>
-          <w:rFonts w:ascii="Times New Roman" w:hAnsi="Times New Roman" w:cs="Times New Roman"/>
+        <w:t xml:space="preserve"> files, but not ignore the </w:t>
+      </w:r>
+      <w:r>
+        <w:rPr>
+          <w:rFonts w:ascii="Times New Roman" w:hAnsi="Times New Roman" w:cs="Times New Roman"/>
+          <w:i/>
           <w:sz w:val="24"/>
           <w:szCs w:val="32"/>
           <w:lang w:val="en-GB"/>
         </w:rPr>
-        <w:t xml:space="preserve"> have thought of changing this </w:t>
+        <w:t>.ts</w:t>
+      </w:r>
+      <w:r>
+        <w:rPr>
+          <w:rFonts w:ascii="Times New Roman" w:hAnsi="Times New Roman" w:cs="Times New Roman"/>
+          <w:sz w:val="24"/>
+          <w:szCs w:val="32"/>
+          <w:lang w:val="en-GB"/>
+        </w:rPr>
+        <w:t xml:space="preserve"> or the </w:t>
       </w:r>
       <w:r>
         <w:rPr>
@@ -5712,9 +4545,8 @@
           <w:szCs w:val="32"/>
           <w:lang w:val="en-GB"/>
         </w:rPr>
-        <w:t>.</w:t>
-      </w:r>
-      <w:proofErr w:type="spellStart"/>
+        <w:t>.test.</w:t>
+      </w:r>
       <w:r>
         <w:rPr>
           <w:rFonts w:ascii="Times New Roman" w:hAnsi="Times New Roman" w:cs="Times New Roman"/>
@@ -5723,112 +4555,8 @@
           <w:szCs w:val="32"/>
           <w:lang w:val="en-GB"/>
         </w:rPr>
-        <w:t>gitignore</w:t>
-      </w:r>
-      <w:proofErr w:type="spellEnd"/>
-      <w:r>
-        <w:rPr>
-          <w:rFonts w:ascii="Times New Roman" w:hAnsi="Times New Roman" w:cs="Times New Roman"/>
-          <w:sz w:val="24"/>
-          <w:szCs w:val="32"/>
-          <w:lang w:val="en-GB"/>
-        </w:rPr>
-        <w:t xml:space="preserve"> in a way that keeps allowing Jest to ignore the changes in </w:t>
-      </w:r>
-      <w:r>
-        <w:rPr>
-          <w:rFonts w:ascii="Times New Roman" w:hAnsi="Times New Roman" w:cs="Times New Roman"/>
-          <w:i/>
-          <w:sz w:val="24"/>
-          <w:szCs w:val="32"/>
-          <w:lang w:val="en-GB"/>
-        </w:rPr>
-        <w:t>.</w:t>
-      </w:r>
-      <w:proofErr w:type="spellStart"/>
-      <w:r>
-        <w:rPr>
-          <w:rFonts w:ascii="Times New Roman" w:hAnsi="Times New Roman" w:cs="Times New Roman"/>
-          <w:i/>
-          <w:sz w:val="24"/>
-          <w:szCs w:val="32"/>
-          <w:lang w:val="en-GB"/>
-        </w:rPr>
-        <w:t>js</w:t>
-      </w:r>
-      <w:proofErr w:type="spellEnd"/>
-      <w:r>
-        <w:rPr>
-          <w:rFonts w:ascii="Times New Roman" w:hAnsi="Times New Roman" w:cs="Times New Roman"/>
-          <w:sz w:val="24"/>
-          <w:szCs w:val="32"/>
-          <w:lang w:val="en-GB"/>
-        </w:rPr>
-        <w:t xml:space="preserve"> files, but not ignore the </w:t>
-      </w:r>
-      <w:r>
-        <w:rPr>
-          <w:rFonts w:ascii="Times New Roman" w:hAnsi="Times New Roman" w:cs="Times New Roman"/>
-          <w:i/>
-          <w:sz w:val="24"/>
-          <w:szCs w:val="32"/>
-          <w:lang w:val="en-GB"/>
-        </w:rPr>
-        <w:t>.</w:t>
-      </w:r>
-      <w:proofErr w:type="spellStart"/>
-      <w:r>
-        <w:rPr>
-          <w:rFonts w:ascii="Times New Roman" w:hAnsi="Times New Roman" w:cs="Times New Roman"/>
-          <w:i/>
-          <w:sz w:val="24"/>
-          <w:szCs w:val="32"/>
-          <w:lang w:val="en-GB"/>
-        </w:rPr>
         <w:t>ts</w:t>
       </w:r>
-      <w:proofErr w:type="spellEnd"/>
-      <w:r>
-        <w:rPr>
-          <w:rFonts w:ascii="Times New Roman" w:hAnsi="Times New Roman" w:cs="Times New Roman"/>
-          <w:sz w:val="24"/>
-          <w:szCs w:val="32"/>
-          <w:lang w:val="en-GB"/>
-        </w:rPr>
-        <w:t xml:space="preserve"> or the </w:t>
-      </w:r>
-      <w:r>
-        <w:rPr>
-          <w:rFonts w:ascii="Times New Roman" w:hAnsi="Times New Roman" w:cs="Times New Roman"/>
-          <w:i/>
-          <w:sz w:val="24"/>
-          <w:szCs w:val="32"/>
-          <w:lang w:val="en-GB"/>
-        </w:rPr>
-        <w:t>.</w:t>
-      </w:r>
-      <w:proofErr w:type="spellStart"/>
-      <w:r>
-        <w:rPr>
-          <w:rFonts w:ascii="Times New Roman" w:hAnsi="Times New Roman" w:cs="Times New Roman"/>
-          <w:i/>
-          <w:sz w:val="24"/>
-          <w:szCs w:val="32"/>
-          <w:lang w:val="en-GB"/>
-        </w:rPr>
-        <w:t>test.</w:t>
-      </w:r>
-      <w:r>
-        <w:rPr>
-          <w:rFonts w:ascii="Times New Roman" w:hAnsi="Times New Roman" w:cs="Times New Roman"/>
-          <w:i/>
-          <w:sz w:val="24"/>
-          <w:szCs w:val="32"/>
-          <w:lang w:val="en-GB"/>
-        </w:rPr>
-        <w:t>ts</w:t>
-      </w:r>
-      <w:proofErr w:type="spellEnd"/>
       <w:r>
         <w:rPr>
           <w:rFonts w:ascii="Times New Roman" w:hAnsi="Times New Roman" w:cs="Times New Roman"/>
@@ -5905,7 +4633,7 @@
           <w:rPr>
             <w:noProof/>
           </w:rPr>
-          <w:t>3</w:t>
+          <w:t>9</w:t>
         </w:r>
         <w:r>
           <w:fldChar w:fldCharType="end"/>
@@ -6749,27 +5477,9 @@
   </w:num>
   <w:num w:numId="8">
     <w:abstractNumId w:val="7"/>
-    <w:lvlOverride w:ilvl="0"/>
-    <w:lvlOverride w:ilvl="1"/>
-    <w:lvlOverride w:ilvl="2"/>
-    <w:lvlOverride w:ilvl="3"/>
-    <w:lvlOverride w:ilvl="4"/>
-    <w:lvlOverride w:ilvl="5"/>
-    <w:lvlOverride w:ilvl="6"/>
-    <w:lvlOverride w:ilvl="7"/>
-    <w:lvlOverride w:ilvl="8"/>
   </w:num>
   <w:num w:numId="9">
     <w:abstractNumId w:val="3"/>
-    <w:lvlOverride w:ilvl="0"/>
-    <w:lvlOverride w:ilvl="1"/>
-    <w:lvlOverride w:ilvl="2"/>
-    <w:lvlOverride w:ilvl="3"/>
-    <w:lvlOverride w:ilvl="4"/>
-    <w:lvlOverride w:ilvl="5"/>
-    <w:lvlOverride w:ilvl="6"/>
-    <w:lvlOverride w:ilvl="7"/>
-    <w:lvlOverride w:ilvl="8"/>
   </w:num>
 </w:numbering>
 </file>
@@ -7771,7 +6481,7 @@
   <a:extraClrSchemeLst/>
   <a:extLst>
     <a:ext uri="{05A4C25C-085E-4340-85A3-A5531E510DB2}">
-      <thm15:themeFamily xmlns:thm15="http://schemas.microsoft.com/office/thememl/2012/main" xmlns="" name="Office Theme" id="{62F939B6-93AF-4DB8-9C6B-D6C7DFDC589F}" vid="{4A3C46E8-61CC-4603-A589-7422A47A8E4A}"/>
+      <thm15:themeFamily xmlns="" xmlns:thm15="http://schemas.microsoft.com/office/thememl/2012/main" name="Office Theme" id="{62F939B6-93AF-4DB8-9C6B-D6C7DFDC589F}" vid="{4A3C46E8-61CC-4603-A589-7422A47A8E4A}"/>
     </a:ext>
   </a:extLst>
 </a:theme>
@@ -7782,7 +6492,7 @@
 </file>
 
 <file path=customXml/itemProps1.xml><?xml version="1.0" encoding="utf-8"?>
-<ds:datastoreItem xmlns:ds="http://schemas.openxmlformats.org/officeDocument/2006/customXml" ds:itemID="{4C0DC08F-25C7-49F1-93FC-E90D287DF43B}">
+<ds:datastoreItem xmlns:ds="http://schemas.openxmlformats.org/officeDocument/2006/customXml" ds:itemID="{8EDE99BF-7DCD-4725-92CC-D921A3057C6F}">
   <ds:schemaRefs>
     <ds:schemaRef ds:uri="http://schemas.openxmlformats.org/officeDocument/2006/bibliography"/>
   </ds:schemaRefs>

</xml_diff>